<commit_message>
bimbingan ketiga setelah acc judul
</commit_message>
<xml_diff>
--- a/Proposal TA/Judul komparasi machine learning/MuhammadReza-2019470055_PengajuanProposal_NLP.docx
+++ b/Proposal TA/Judul komparasi machine learning/MuhammadReza-2019470055_PengajuanProposal_NLP.docx
@@ -5641,6 +5641,7 @@
           <w:szCs w:val="24"/>
         </w:rPr>
       </w:pPr>
+      <w:commentRangeStart w:id="0"/>
       <w:r>
         <w:rPr>
           <w:rFonts w:ascii="Times New Roman" w:hAnsi="Times New Roman" w:cs="Times New Roman"/>
@@ -5663,7 +5664,22 @@
           <w:sz w:val="24"/>
           <w:szCs w:val="24"/>
         </w:rPr>
-        <w:t xml:space="preserve"> mengubah kebiasaan manusia </w:t>
+        <w:t xml:space="preserve"> </w:t>
+      </w:r>
+      <w:commentRangeEnd w:id="0"/>
+      <w:r>
+        <w:rPr>
+          <w:rStyle w:val="CommentReference"/>
+        </w:rPr>
+        <w:commentReference w:id="0"/>
+      </w:r>
+      <w:r>
+        <w:rPr>
+          <w:rFonts w:ascii="Times New Roman" w:hAnsi="Times New Roman" w:cs="Times New Roman"/>
+          <w:sz w:val="24"/>
+          <w:szCs w:val="24"/>
+        </w:rPr>
+        <w:t xml:space="preserve">mengubah kebiasaan manusia </w:t>
       </w:r>
       <w:r>
         <w:rPr>
@@ -5789,6 +5805,7 @@
           <w:szCs w:val="24"/>
         </w:rPr>
       </w:pPr>
+      <w:commentRangeStart w:id="1"/>
       <w:r>
         <w:rPr>
           <w:rFonts w:ascii="Times New Roman" w:hAnsi="Times New Roman" w:cs="Times New Roman"/>
@@ -5874,6 +5891,13 @@
           <w:szCs w:val="24"/>
         </w:rPr>
         <w:t xml:space="preserve"> </w:t>
+      </w:r>
+      <w:commentRangeEnd w:id="1"/>
+      <w:r>
+        <w:rPr>
+          <w:rStyle w:val="CommentReference"/>
+        </w:rPr>
+        <w:commentReference w:id="1"/>
       </w:r>
       <w:r>
         <w:rPr>
@@ -6083,6 +6107,7 @@
           <w:szCs w:val="24"/>
         </w:rPr>
       </w:pPr>
+      <w:commentRangeStart w:id="2"/>
       <w:r>
         <w:rPr>
           <w:rFonts w:ascii="Times New Roman" w:hAnsi="Times New Roman" w:cs="Times New Roman"/>
@@ -6295,6 +6320,13 @@
           <w:szCs w:val="24"/>
         </w:rPr>
         <w:t>.</w:t>
+      </w:r>
+      <w:commentRangeEnd w:id="2"/>
+      <w:r>
+        <w:rPr>
+          <w:rStyle w:val="CommentReference"/>
+        </w:rPr>
+        <w:commentReference w:id="2"/>
       </w:r>
     </w:p>
     <w:p>
@@ -6357,14 +6389,6 @@
           <w:sz w:val="24"/>
           <w:szCs w:val="24"/>
         </w:rPr>
-        <w:t xml:space="preserve"> diperlukan</w:t>
-      </w:r>
-      <w:r>
-        <w:rPr>
-          <w:rFonts w:ascii="Times New Roman" w:hAnsi="Times New Roman" w:cs="Times New Roman"/>
-          <w:sz w:val="24"/>
-          <w:szCs w:val="24"/>
-        </w:rPr>
         <w:t>,</w:t>
       </w:r>
       <w:r>
@@ -6494,14 +6518,6 @@
       <w:r>
         <w:rPr>
           <w:rFonts w:ascii="Times New Roman" w:hAnsi="Times New Roman" w:cs="Times New Roman"/>
-          <w:sz w:val="24"/>
-          <w:szCs w:val="24"/>
-        </w:rPr>
-        <w:t xml:space="preserve">Berdasarkan penjelasan </w:t>
-      </w:r>
-      <w:r>
-        <w:rPr>
-          <w:rFonts w:ascii="Times New Roman" w:hAnsi="Times New Roman" w:cs="Times New Roman"/>
           <w:i/>
           <w:iCs/>
           <w:sz w:val="24"/>
@@ -6515,25 +6531,39 @@
           <w:sz w:val="24"/>
           <w:szCs w:val="24"/>
         </w:rPr>
-        <w:t xml:space="preserve"> yang sudah dijelaskan, didalam </w:t>
-      </w:r>
-      <w:r>
-        <w:rPr>
-          <w:rFonts w:ascii="Times New Roman" w:hAnsi="Times New Roman" w:cs="Times New Roman"/>
-          <w:i/>
-          <w:iCs/>
-          <w:sz w:val="24"/>
-          <w:szCs w:val="24"/>
-        </w:rPr>
-        <w:t xml:space="preserve"> Natural processing language</w:t>
-      </w:r>
-      <w:r>
-        <w:rPr>
-          <w:rFonts w:ascii="Times New Roman" w:hAnsi="Times New Roman" w:cs="Times New Roman"/>
-          <w:sz w:val="24"/>
-          <w:szCs w:val="24"/>
-        </w:rPr>
-        <w:t xml:space="preserve"> ada metode analisis sentimen, analisis sentimen merupakan menambang opini atau analisa opini publik </w:t>
+        <w:t xml:space="preserve"> ada</w:t>
+      </w:r>
+      <w:r>
+        <w:rPr>
+          <w:rFonts w:ascii="Times New Roman" w:hAnsi="Times New Roman" w:cs="Times New Roman"/>
+          <w:sz w:val="24"/>
+          <w:szCs w:val="24"/>
+        </w:rPr>
+        <w:t xml:space="preserve"> berbagai</w:t>
+      </w:r>
+      <w:r>
+        <w:rPr>
+          <w:rFonts w:ascii="Times New Roman" w:hAnsi="Times New Roman" w:cs="Times New Roman"/>
+          <w:sz w:val="24"/>
+          <w:szCs w:val="24"/>
+        </w:rPr>
+        <w:t xml:space="preserve"> metode</w:t>
+      </w:r>
+      <w:r>
+        <w:rPr>
+          <w:rFonts w:ascii="Times New Roman" w:hAnsi="Times New Roman" w:cs="Times New Roman"/>
+          <w:sz w:val="24"/>
+          <w:szCs w:val="24"/>
+        </w:rPr>
+        <w:t xml:space="preserve"> salah satunya</w:t>
+      </w:r>
+      <w:r>
+        <w:rPr>
+          <w:rFonts w:ascii="Times New Roman" w:hAnsi="Times New Roman" w:cs="Times New Roman"/>
+          <w:sz w:val="24"/>
+          <w:szCs w:val="24"/>
+        </w:rPr>
+        <w:t xml:space="preserve"> analisis sentimen, analisis sentimen merupakan menambang opini atau analisa opini publik </w:t>
       </w:r>
       <w:r>
         <w:rPr>
@@ -6593,12 +6623,11 @@
         <w:jc w:val="both"/>
         <w:rPr>
           <w:rFonts w:ascii="Times New Roman" w:hAnsi="Times New Roman" w:cs="Times New Roman"/>
-          <w:color w:val="000000"/>
-          <w:sz w:val="24"/>
-          <w:szCs w:val="24"/>
-        </w:rPr>
-      </w:pPr>
-      <w:commentRangeStart w:id="0"/>
+          <w:sz w:val="24"/>
+          <w:szCs w:val="24"/>
+        </w:rPr>
+      </w:pPr>
+      <w:commentRangeStart w:id="3"/>
       <w:r>
         <w:rPr>
           <w:rFonts w:ascii="Times New Roman" w:hAnsi="Times New Roman" w:cs="Times New Roman"/>
@@ -6613,27 +6642,23 @@
           <w:sz w:val="24"/>
           <w:szCs w:val="24"/>
         </w:rPr>
-        <w:t xml:space="preserve"> dalam ilmu </w:t>
-      </w:r>
-      <w:r>
-        <w:rPr>
-          <w:rFonts w:ascii="Times New Roman" w:hAnsi="Times New Roman" w:cs="Times New Roman"/>
-          <w:i/>
-          <w:iCs/>
-          <w:sz w:val="24"/>
-          <w:szCs w:val="24"/>
-        </w:rPr>
-        <w:t xml:space="preserve">Natural processing </w:t>
-      </w:r>
-      <w:r>
-        <w:rPr>
-          <w:rFonts w:ascii="Times New Roman" w:hAnsi="Times New Roman" w:cs="Times New Roman"/>
-          <w:i/>
-          <w:iCs/>
-          <w:sz w:val="24"/>
-          <w:szCs w:val="24"/>
-        </w:rPr>
-        <w:t xml:space="preserve">language </w:t>
+        <w:t xml:space="preserve"> </w:t>
+      </w:r>
+      <w:r>
+        <w:rPr>
+          <w:rFonts w:ascii="Times New Roman" w:hAnsi="Times New Roman" w:cs="Times New Roman"/>
+          <w:sz w:val="24"/>
+          <w:szCs w:val="24"/>
+        </w:rPr>
+        <w:t xml:space="preserve">pada ulasan </w:t>
+      </w:r>
+      <w:r>
+        <w:rPr>
+          <w:rFonts w:ascii="Times New Roman" w:hAnsi="Times New Roman" w:cs="Times New Roman"/>
+          <w:sz w:val="24"/>
+          <w:szCs w:val="24"/>
+        </w:rPr>
+        <w:t xml:space="preserve">restoran </w:t>
       </w:r>
       <w:r>
         <w:rPr>
@@ -6659,31 +6684,53 @@
           <w:sz w:val="24"/>
           <w:szCs w:val="24"/>
         </w:rPr>
-        <w:t xml:space="preserve">machine learning </w:t>
-      </w:r>
-      <w:r>
-        <w:rPr>
-          <w:rFonts w:ascii="Times New Roman" w:hAnsi="Times New Roman" w:cs="Times New Roman"/>
-          <w:sz w:val="24"/>
-          <w:szCs w:val="24"/>
-        </w:rPr>
-        <w:t xml:space="preserve">seperti </w:t>
-      </w:r>
-      <w:r>
-        <w:rPr>
-          <w:rFonts w:ascii="Times New Roman" w:hAnsi="Times New Roman" w:cs="Times New Roman"/>
-          <w:sz w:val="24"/>
-          <w:szCs w:val="24"/>
-        </w:rPr>
-        <w:t xml:space="preserve">melakukan analisis sentimen pada ulasan </w:t>
-      </w:r>
-      <w:r>
-        <w:rPr>
-          <w:rFonts w:ascii="Times New Roman" w:hAnsi="Times New Roman" w:cs="Times New Roman"/>
-          <w:sz w:val="24"/>
-          <w:szCs w:val="24"/>
-        </w:rPr>
-        <w:t xml:space="preserve">restoran </w:t>
+        <w:t xml:space="preserve">Naives Bayes </w:t>
+      </w:r>
+      <w:r>
+        <w:rPr>
+          <w:rFonts w:ascii="Times New Roman" w:hAnsi="Times New Roman" w:cs="Times New Roman"/>
+          <w:sz w:val="24"/>
+          <w:szCs w:val="24"/>
+        </w:rPr>
+        <w:t>sebagai</w:t>
+      </w:r>
+      <w:r>
+        <w:rPr>
+          <w:rFonts w:ascii="Times New Roman" w:hAnsi="Times New Roman" w:cs="Times New Roman"/>
+          <w:i/>
+          <w:iCs/>
+          <w:sz w:val="24"/>
+          <w:szCs w:val="24"/>
+        </w:rPr>
+        <w:t xml:space="preserve"> </w:t>
+      </w:r>
+      <w:r>
+        <w:rPr>
+          <w:rFonts w:ascii="Times New Roman" w:hAnsi="Times New Roman" w:cs="Times New Roman"/>
+          <w:i/>
+          <w:iCs/>
+          <w:sz w:val="24"/>
+          <w:szCs w:val="24"/>
+        </w:rPr>
+        <w:t>machine</w:t>
+      </w:r>
+      <w:r>
+        <w:rPr>
+          <w:rFonts w:ascii="Times New Roman" w:hAnsi="Times New Roman" w:cs="Times New Roman"/>
+          <w:i/>
+          <w:iCs/>
+          <w:sz w:val="24"/>
+          <w:szCs w:val="24"/>
+        </w:rPr>
+        <w:t xml:space="preserve"> learning, </w:t>
+      </w:r>
+      <w:r>
+        <w:rPr>
+          <w:rFonts w:ascii="Times New Roman" w:hAnsi="Times New Roman" w:cs="Times New Roman"/>
+          <w:sz w:val="24"/>
+          <w:szCs w:val="24"/>
+        </w:rPr>
+        <w:t xml:space="preserve">peneliti </w:t>
       </w:r>
       <w:r>
         <w:rPr>
@@ -6699,31 +6746,105 @@
           <w:sz w:val="24"/>
           <w:szCs w:val="24"/>
         </w:rPr>
+        <w:t xml:space="preserve"> 1000 data, </w:t>
+      </w:r>
+      <w:r>
+        <w:rPr>
+          <w:rFonts w:ascii="Times New Roman" w:hAnsi="Times New Roman" w:cs="Times New Roman"/>
+          <w:sz w:val="24"/>
+          <w:szCs w:val="24"/>
+        </w:rPr>
+        <w:t>lalu</w:t>
+      </w:r>
+      <w:r>
+        <w:rPr>
+          <w:rFonts w:ascii="Times New Roman" w:hAnsi="Times New Roman" w:cs="Times New Roman"/>
+          <w:sz w:val="24"/>
+          <w:szCs w:val="24"/>
+        </w:rPr>
         <w:t xml:space="preserve"> </w:t>
       </w:r>
       <w:r>
         <w:rPr>
           <w:rFonts w:ascii="Times New Roman" w:hAnsi="Times New Roman" w:cs="Times New Roman"/>
-          <w:i/>
-          <w:iCs/>
-          <w:sz w:val="24"/>
-          <w:szCs w:val="24"/>
-        </w:rPr>
-        <w:t xml:space="preserve">Naives Bayes </w:t>
-      </w:r>
-      <w:r>
-        <w:rPr>
-          <w:rFonts w:ascii="Times New Roman" w:hAnsi="Times New Roman" w:cs="Times New Roman"/>
-          <w:sz w:val="24"/>
-          <w:szCs w:val="24"/>
-        </w:rPr>
-        <w:t>sebagai</w:t>
-      </w:r>
-      <w:r>
-        <w:rPr>
-          <w:rFonts w:ascii="Times New Roman" w:hAnsi="Times New Roman" w:cs="Times New Roman"/>
-          <w:i/>
-          <w:iCs/>
+          <w:sz w:val="24"/>
+          <w:szCs w:val="24"/>
+        </w:rPr>
+        <w:t xml:space="preserve">melakukan pembagian </w:t>
+      </w:r>
+      <w:r>
+        <w:rPr>
+          <w:rFonts w:ascii="Times New Roman" w:hAnsi="Times New Roman" w:cs="Times New Roman"/>
+          <w:sz w:val="24"/>
+          <w:szCs w:val="24"/>
+        </w:rPr>
+        <w:t>kategori 1(positif) atau 0(negatif)</w:t>
+      </w:r>
+      <w:r>
+        <w:rPr>
+          <w:rFonts w:ascii="Times New Roman" w:hAnsi="Times New Roman" w:cs="Times New Roman"/>
+          <w:sz w:val="24"/>
+          <w:szCs w:val="24"/>
+        </w:rPr>
+        <w:t xml:space="preserve">, </w:t>
+      </w:r>
+      <w:r>
+        <w:rPr>
+          <w:rFonts w:ascii="Times New Roman" w:hAnsi="Times New Roman" w:cs="Times New Roman"/>
+          <w:sz w:val="24"/>
+          <w:szCs w:val="24"/>
+        </w:rPr>
+        <w:t xml:space="preserve">melakukan </w:t>
+      </w:r>
+      <w:r>
+        <w:rPr>
+          <w:rFonts w:ascii="Times New Roman" w:hAnsi="Times New Roman" w:cs="Times New Roman"/>
+          <w:i/>
+          <w:iCs/>
+          <w:sz w:val="24"/>
+          <w:szCs w:val="24"/>
+        </w:rPr>
+        <w:t>preprocessing</w:t>
+      </w:r>
+      <w:r>
+        <w:rPr>
+          <w:rFonts w:ascii="Times New Roman" w:hAnsi="Times New Roman" w:cs="Times New Roman"/>
+          <w:sz w:val="24"/>
+          <w:szCs w:val="24"/>
+        </w:rPr>
+        <w:t xml:space="preserve"> sebelum dilakukan ekstraksi fitur menggunakan </w:t>
+      </w:r>
+      <w:r>
+        <w:rPr>
+          <w:rFonts w:ascii="Times New Roman" w:hAnsi="Times New Roman" w:cs="Times New Roman"/>
+          <w:i/>
+          <w:iCs/>
+          <w:sz w:val="24"/>
+          <w:szCs w:val="24"/>
+        </w:rPr>
+        <w:t>bag of word</w:t>
+      </w:r>
+      <w:r>
+        <w:rPr>
+          <w:rFonts w:ascii="Times New Roman" w:hAnsi="Times New Roman" w:cs="Times New Roman"/>
+          <w:i/>
+          <w:iCs/>
+          <w:sz w:val="24"/>
+          <w:szCs w:val="24"/>
+        </w:rPr>
+        <w:t xml:space="preserve">, </w:t>
+      </w:r>
+      <w:r>
+        <w:rPr>
+          <w:rFonts w:ascii="Times New Roman" w:hAnsi="Times New Roman" w:cs="Times New Roman"/>
+          <w:sz w:val="24"/>
+          <w:szCs w:val="24"/>
+        </w:rPr>
+        <w:t>peneliti membagi data dari 1000 menjadi dua,</w:t>
+      </w:r>
+      <w:r>
+        <w:rPr>
+          <w:rFonts w:ascii="Times New Roman" w:hAnsi="Times New Roman" w:cs="Times New Roman"/>
           <w:sz w:val="24"/>
           <w:szCs w:val="24"/>
         </w:rPr>
@@ -6732,30 +6853,10 @@
       <w:r>
         <w:rPr>
           <w:rFonts w:ascii="Times New Roman" w:hAnsi="Times New Roman" w:cs="Times New Roman"/>
-          <w:i/>
-          <w:iCs/>
-          <w:sz w:val="24"/>
-          <w:szCs w:val="24"/>
-        </w:rPr>
-        <w:t>machine</w:t>
-      </w:r>
-      <w:r>
-        <w:rPr>
-          <w:rFonts w:ascii="Times New Roman" w:hAnsi="Times New Roman" w:cs="Times New Roman"/>
-          <w:i/>
-          <w:iCs/>
-          <w:sz w:val="24"/>
-          <w:szCs w:val="24"/>
-        </w:rPr>
-        <w:t xml:space="preserve"> learning, </w:t>
-      </w:r>
-      <w:r>
-        <w:rPr>
-          <w:rFonts w:ascii="Times New Roman" w:hAnsi="Times New Roman" w:cs="Times New Roman"/>
-          <w:sz w:val="24"/>
-          <w:szCs w:val="24"/>
-        </w:rPr>
-        <w:t xml:space="preserve">dengan </w:t>
+          <w:sz w:val="24"/>
+          <w:szCs w:val="24"/>
+        </w:rPr>
+        <w:t xml:space="preserve">yaitu data latih dan data uji, data latih sebanyak 800 data, data </w:t>
       </w:r>
       <w:r>
         <w:rPr>
@@ -6764,15 +6865,83 @@
           <w:szCs w:val="24"/>
         </w:rPr>
         <w:lastRenderedPageBreak/>
-        <w:t>memodelkan 1000 data, dilakukan pembagian kategori 1(positif) atau 0(negatif)</w:t>
-      </w:r>
-      <w:r>
-        <w:rPr>
-          <w:rFonts w:ascii="Times New Roman" w:hAnsi="Times New Roman" w:cs="Times New Roman"/>
-          <w:sz w:val="24"/>
-          <w:szCs w:val="24"/>
-        </w:rPr>
-        <w:t xml:space="preserve">, dan menghasilkan hasil akurasi sebesar </w:t>
+        <w:t xml:space="preserve">uji sebanyak 200 </w:t>
+      </w:r>
+      <w:r>
+        <w:rPr>
+          <w:rFonts w:ascii="Times New Roman" w:hAnsi="Times New Roman" w:cs="Times New Roman"/>
+          <w:i/>
+          <w:iCs/>
+          <w:sz w:val="24"/>
+          <w:szCs w:val="24"/>
+        </w:rPr>
+        <w:t xml:space="preserve">, </w:t>
+      </w:r>
+      <w:r>
+        <w:rPr>
+          <w:rFonts w:ascii="Times New Roman" w:hAnsi="Times New Roman" w:cs="Times New Roman"/>
+          <w:sz w:val="24"/>
+          <w:szCs w:val="24"/>
+        </w:rPr>
+        <w:t xml:space="preserve">lalu </w:t>
+      </w:r>
+      <w:r>
+        <w:rPr>
+          <w:rFonts w:ascii="Times New Roman" w:hAnsi="Times New Roman" w:cs="Times New Roman"/>
+          <w:sz w:val="24"/>
+          <w:szCs w:val="24"/>
+        </w:rPr>
+        <w:t xml:space="preserve">melakukan </w:t>
+      </w:r>
+      <w:r>
+        <w:rPr>
+          <w:rFonts w:ascii="Times New Roman" w:hAnsi="Times New Roman" w:cs="Times New Roman"/>
+          <w:sz w:val="24"/>
+          <w:szCs w:val="24"/>
+        </w:rPr>
+        <w:t xml:space="preserve">pelatihan </w:t>
+      </w:r>
+      <w:r>
+        <w:rPr>
+          <w:rFonts w:ascii="Times New Roman" w:hAnsi="Times New Roman" w:cs="Times New Roman"/>
+          <w:i/>
+          <w:iCs/>
+          <w:sz w:val="24"/>
+          <w:szCs w:val="24"/>
+        </w:rPr>
+        <w:t>Naives Bayes</w:t>
+      </w:r>
+      <w:r>
+        <w:rPr>
+          <w:rFonts w:ascii="Times New Roman" w:hAnsi="Times New Roman" w:cs="Times New Roman"/>
+          <w:sz w:val="24"/>
+          <w:szCs w:val="24"/>
+        </w:rPr>
+        <w:t xml:space="preserve"> menggunakan data latih, yang kemudian </w:t>
+      </w:r>
+      <w:r>
+        <w:rPr>
+          <w:rFonts w:ascii="Times New Roman" w:hAnsi="Times New Roman" w:cs="Times New Roman"/>
+          <w:sz w:val="24"/>
+          <w:szCs w:val="24"/>
+        </w:rPr>
+        <w:t>melakukan</w:t>
+      </w:r>
+      <w:r>
+        <w:rPr>
+          <w:rFonts w:ascii="Times New Roman" w:hAnsi="Times New Roman" w:cs="Times New Roman"/>
+          <w:sz w:val="24"/>
+          <w:szCs w:val="24"/>
+        </w:rPr>
+        <w:t xml:space="preserve"> pengujian dengan 200 data</w:t>
+      </w:r>
+      <w:r>
+        <w:rPr>
+          <w:rFonts w:ascii="Times New Roman" w:hAnsi="Times New Roman" w:cs="Times New Roman"/>
+          <w:sz w:val="24"/>
+          <w:szCs w:val="24"/>
+        </w:rPr>
+        <w:t xml:space="preserve"> menghasilkan hasil akurasi sebesar </w:t>
       </w:r>
       <w:r>
         <w:rPr>
@@ -6839,12 +7008,12 @@
         </w:rPr>
         <w:t>.</w:t>
       </w:r>
-      <w:commentRangeEnd w:id="0"/>
+      <w:commentRangeEnd w:id="3"/>
       <w:r>
         <w:rPr>
           <w:rStyle w:val="CommentReference"/>
         </w:rPr>
-        <w:commentReference w:id="0"/>
+        <w:commentReference w:id="3"/>
       </w:r>
     </w:p>
     <w:p>
@@ -6867,14 +7036,57 @@
           <w:sz w:val="24"/>
           <w:szCs w:val="24"/>
         </w:rPr>
-        <w:t xml:space="preserve">Penelitian analisis sentimen menggunakan </w:t>
-      </w:r>
-      <w:r>
-        <w:rPr>
-          <w:rFonts w:ascii="Times New Roman" w:hAnsi="Times New Roman" w:cs="Times New Roman"/>
-          <w:i/>
-          <w:iCs/>
-          <w:color w:val="000000"/>
+        <w:t xml:space="preserve">Selain dari metode </w:t>
+      </w:r>
+      <w:r>
+        <w:rPr>
+          <w:rFonts w:ascii="Times New Roman" w:hAnsi="Times New Roman" w:cs="Times New Roman"/>
+          <w:i/>
+          <w:iCs/>
+          <w:sz w:val="24"/>
+          <w:szCs w:val="24"/>
+        </w:rPr>
+        <w:t>Naives Bayes</w:t>
+      </w:r>
+      <w:r>
+        <w:rPr>
+          <w:rFonts w:ascii="Times New Roman" w:hAnsi="Times New Roman" w:cs="Times New Roman"/>
+          <w:i/>
+          <w:iCs/>
+          <w:sz w:val="24"/>
+          <w:szCs w:val="24"/>
+        </w:rPr>
+        <w:t xml:space="preserve"> </w:t>
+      </w:r>
+      <w:r>
+        <w:rPr>
+          <w:rFonts w:ascii="Times New Roman" w:hAnsi="Times New Roman" w:cs="Times New Roman"/>
+          <w:sz w:val="24"/>
+          <w:szCs w:val="24"/>
+        </w:rPr>
+        <w:t>untuk melakukan sentimen analisis</w:t>
+      </w:r>
+      <w:r>
+        <w:rPr>
+          <w:rFonts w:ascii="Times New Roman" w:hAnsi="Times New Roman" w:cs="Times New Roman"/>
+          <w:sz w:val="24"/>
+          <w:szCs w:val="24"/>
+        </w:rPr>
+        <w:t xml:space="preserve"> </w:t>
+      </w:r>
+      <w:r>
+        <w:rPr>
+          <w:rFonts w:ascii="Times New Roman" w:hAnsi="Times New Roman" w:cs="Times New Roman"/>
+          <w:sz w:val="24"/>
+          <w:szCs w:val="24"/>
+        </w:rPr>
+        <w:t xml:space="preserve">dapat menggunakan </w:t>
+      </w:r>
+      <w:r>
+        <w:rPr>
+          <w:rFonts w:ascii="Times New Roman" w:hAnsi="Times New Roman" w:cs="Times New Roman"/>
+          <w:i/>
+          <w:iCs/>
           <w:sz w:val="24"/>
           <w:szCs w:val="24"/>
         </w:rPr>
@@ -6883,31 +7095,37 @@
       <w:r>
         <w:rPr>
           <w:rFonts w:ascii="Times New Roman" w:hAnsi="Times New Roman" w:cs="Times New Roman"/>
-          <w:color w:val="000000"/>
-          <w:sz w:val="24"/>
-          <w:szCs w:val="24"/>
-        </w:rPr>
-        <w:t xml:space="preserve"> sebagai </w:t>
-      </w:r>
-      <w:r>
-        <w:rPr>
-          <w:rFonts w:ascii="Times New Roman" w:hAnsi="Times New Roman" w:cs="Times New Roman"/>
-          <w:i/>
-          <w:iCs/>
-          <w:color w:val="000000"/>
-          <w:sz w:val="24"/>
-          <w:szCs w:val="24"/>
-        </w:rPr>
-        <w:t>machine learning</w:t>
-      </w:r>
-      <w:r>
-        <w:rPr>
-          <w:rFonts w:ascii="Times New Roman" w:hAnsi="Times New Roman" w:cs="Times New Roman"/>
-          <w:color w:val="000000"/>
-          <w:sz w:val="24"/>
-          <w:szCs w:val="24"/>
-        </w:rPr>
-        <w:t xml:space="preserve"> dengan fokus masalah ulasan mengenai hotel, kemudian dilakukan pengumpulan data</w:t>
+          <w:sz w:val="24"/>
+          <w:szCs w:val="24"/>
+        </w:rPr>
+        <w:t xml:space="preserve"> dengan fokus masalah mengenai </w:t>
+      </w:r>
+      <w:r>
+        <w:rPr>
+          <w:rFonts w:ascii="Times New Roman" w:hAnsi="Times New Roman" w:cs="Times New Roman"/>
+          <w:color w:val="000000"/>
+          <w:sz w:val="24"/>
+          <w:szCs w:val="24"/>
+        </w:rPr>
+        <w:t>ulasan hotel</w:t>
+      </w:r>
+      <w:r>
+        <w:rPr>
+          <w:rFonts w:ascii="Times New Roman" w:hAnsi="Times New Roman" w:cs="Times New Roman"/>
+          <w:color w:val="000000"/>
+          <w:sz w:val="24"/>
+          <w:szCs w:val="24"/>
+        </w:rPr>
+        <w:t xml:space="preserve">, peneliti menggunakan ulasan dari tahun 2015 sampai </w:t>
+      </w:r>
+      <w:r>
+        <w:rPr>
+          <w:rFonts w:ascii="Times New Roman" w:hAnsi="Times New Roman" w:cs="Times New Roman"/>
+          <w:color w:val="000000"/>
+          <w:sz w:val="24"/>
+          <w:szCs w:val="24"/>
+        </w:rPr>
+        <w:t>2018</w:t>
       </w:r>
       <w:r>
         <w:rPr>
@@ -6921,22 +7139,201 @@
       <w:r>
         <w:rPr>
           <w:rFonts w:ascii="Times New Roman" w:hAnsi="Times New Roman" w:cs="Times New Roman"/>
-          <w:i/>
-          <w:iCs/>
-          <w:color w:val="000000"/>
-          <w:sz w:val="24"/>
-          <w:szCs w:val="24"/>
-        </w:rPr>
-        <w:t xml:space="preserve">preprocessing data, </w:t>
-      </w:r>
-      <w:r>
-        <w:rPr>
-          <w:rFonts w:ascii="Times New Roman" w:hAnsi="Times New Roman" w:cs="Times New Roman"/>
-          <w:color w:val="000000"/>
-          <w:sz w:val="24"/>
-          <w:szCs w:val="24"/>
-        </w:rPr>
-        <w:t>pemodelan, sampai evaluasi akurasi menghasilkan sebesar 88,45%</w:t>
+          <w:color w:val="000000"/>
+          <w:sz w:val="24"/>
+          <w:szCs w:val="24"/>
+        </w:rPr>
+        <w:t>serta</w:t>
+      </w:r>
+      <w:r>
+        <w:rPr>
+          <w:rFonts w:ascii="Times New Roman" w:hAnsi="Times New Roman" w:cs="Times New Roman"/>
+          <w:color w:val="000000"/>
+          <w:sz w:val="24"/>
+          <w:szCs w:val="24"/>
+        </w:rPr>
+        <w:t xml:space="preserve"> </w:t>
+      </w:r>
+      <w:r>
+        <w:rPr>
+          <w:rFonts w:ascii="Times New Roman" w:hAnsi="Times New Roman" w:cs="Times New Roman"/>
+          <w:color w:val="000000"/>
+          <w:sz w:val="24"/>
+          <w:szCs w:val="24"/>
+        </w:rPr>
+        <w:t>menggunakan data bahasa indonesia</w:t>
+      </w:r>
+      <w:r>
+        <w:rPr>
+          <w:rFonts w:ascii="Times New Roman" w:hAnsi="Times New Roman" w:cs="Times New Roman"/>
+          <w:color w:val="000000"/>
+          <w:sz w:val="24"/>
+          <w:szCs w:val="24"/>
+        </w:rPr>
+        <w:t xml:space="preserve">, kemudian </w:t>
+      </w:r>
+      <w:r>
+        <w:rPr>
+          <w:rFonts w:ascii="Times New Roman" w:hAnsi="Times New Roman" w:cs="Times New Roman"/>
+          <w:color w:val="000000"/>
+          <w:sz w:val="24"/>
+          <w:szCs w:val="24"/>
+        </w:rPr>
+        <w:t>mela</w:t>
+      </w:r>
+      <w:r>
+        <w:rPr>
+          <w:rFonts w:ascii="Times New Roman" w:hAnsi="Times New Roman" w:cs="Times New Roman"/>
+          <w:color w:val="000000"/>
+          <w:sz w:val="24"/>
+          <w:szCs w:val="24"/>
+        </w:rPr>
+        <w:t xml:space="preserve">kukan </w:t>
+      </w:r>
+      <w:r>
+        <w:rPr>
+          <w:rFonts w:ascii="Times New Roman" w:hAnsi="Times New Roman" w:cs="Times New Roman"/>
+          <w:i/>
+          <w:iCs/>
+          <w:color w:val="000000"/>
+          <w:sz w:val="24"/>
+          <w:szCs w:val="24"/>
+        </w:rPr>
+        <w:t>preprocessing</w:t>
+      </w:r>
+      <w:r>
+        <w:rPr>
+          <w:rFonts w:ascii="Times New Roman" w:hAnsi="Times New Roman" w:cs="Times New Roman"/>
+          <w:i/>
+          <w:iCs/>
+          <w:color w:val="000000"/>
+          <w:sz w:val="24"/>
+          <w:szCs w:val="24"/>
+        </w:rPr>
+        <w:t xml:space="preserve"> </w:t>
+      </w:r>
+      <w:r>
+        <w:rPr>
+          <w:rFonts w:ascii="Times New Roman" w:hAnsi="Times New Roman" w:cs="Times New Roman"/>
+          <w:color w:val="000000"/>
+          <w:sz w:val="24"/>
+          <w:szCs w:val="24"/>
+        </w:rPr>
+        <w:t>data</w:t>
+      </w:r>
+      <w:r>
+        <w:rPr>
+          <w:rFonts w:ascii="Times New Roman" w:hAnsi="Times New Roman" w:cs="Times New Roman"/>
+          <w:i/>
+          <w:iCs/>
+          <w:color w:val="000000"/>
+          <w:sz w:val="24"/>
+          <w:szCs w:val="24"/>
+        </w:rPr>
+        <w:t xml:space="preserve">, </w:t>
+      </w:r>
+      <w:r>
+        <w:rPr>
+          <w:rFonts w:ascii="Times New Roman" w:hAnsi="Times New Roman" w:cs="Times New Roman"/>
+          <w:color w:val="000000"/>
+          <w:sz w:val="24"/>
+          <w:szCs w:val="24"/>
+        </w:rPr>
+        <w:t xml:space="preserve">peneliti melakukan model </w:t>
+      </w:r>
+      <w:r>
+        <w:rPr>
+          <w:rFonts w:ascii="Times New Roman" w:hAnsi="Times New Roman" w:cs="Times New Roman"/>
+          <w:i/>
+          <w:iCs/>
+          <w:color w:val="000000"/>
+          <w:sz w:val="24"/>
+          <w:szCs w:val="24"/>
+        </w:rPr>
+        <w:t xml:space="preserve">decision </w:t>
+      </w:r>
+      <w:r>
+        <w:rPr>
+          <w:rFonts w:ascii="Times New Roman" w:hAnsi="Times New Roman" w:cs="Times New Roman"/>
+          <w:color w:val="000000"/>
+          <w:sz w:val="24"/>
+          <w:szCs w:val="24"/>
+        </w:rPr>
+        <w:t>tree</w:t>
+      </w:r>
+      <w:r>
+        <w:rPr>
+          <w:rFonts w:ascii="Times New Roman" w:hAnsi="Times New Roman" w:cs="Times New Roman"/>
+          <w:color w:val="000000"/>
+          <w:sz w:val="24"/>
+          <w:szCs w:val="24"/>
+        </w:rPr>
+        <w:t xml:space="preserve">, dan juga </w:t>
+      </w:r>
+      <w:r>
+        <w:rPr>
+          <w:rFonts w:ascii="Times New Roman" w:hAnsi="Times New Roman" w:cs="Times New Roman"/>
+          <w:color w:val="000000"/>
+          <w:sz w:val="24"/>
+          <w:szCs w:val="24"/>
+        </w:rPr>
+        <w:t>menggunakan</w:t>
+      </w:r>
+      <w:r>
+        <w:rPr>
+          <w:rFonts w:ascii="Times New Roman" w:hAnsi="Times New Roman" w:cs="Times New Roman"/>
+          <w:color w:val="000000"/>
+          <w:sz w:val="24"/>
+          <w:szCs w:val="24"/>
+        </w:rPr>
+        <w:t xml:space="preserve"> </w:t>
+      </w:r>
+      <w:r>
+        <w:rPr>
+          <w:rFonts w:ascii="Times New Roman" w:hAnsi="Times New Roman" w:cs="Times New Roman"/>
+          <w:i/>
+          <w:iCs/>
+          <w:color w:val="000000"/>
+          <w:sz w:val="24"/>
+          <w:szCs w:val="24"/>
+        </w:rPr>
+        <w:t>cross validation</w:t>
+      </w:r>
+      <w:r>
+        <w:rPr>
+          <w:rFonts w:ascii="Times New Roman" w:hAnsi="Times New Roman" w:cs="Times New Roman"/>
+          <w:color w:val="000000"/>
+          <w:sz w:val="24"/>
+          <w:szCs w:val="24"/>
+        </w:rPr>
+        <w:t xml:space="preserve"> untuk mencari akurasi tertinggi</w:t>
+      </w:r>
+      <w:r>
+        <w:rPr>
+          <w:rFonts w:ascii="Times New Roman" w:hAnsi="Times New Roman" w:cs="Times New Roman"/>
+          <w:color w:val="000000"/>
+          <w:sz w:val="24"/>
+          <w:szCs w:val="24"/>
+        </w:rPr>
+        <w:t xml:space="preserve">, maka penelitian </w:t>
+      </w:r>
+      <w:r>
+        <w:rPr>
+          <w:rFonts w:ascii="Times New Roman" w:hAnsi="Times New Roman" w:cs="Times New Roman"/>
+          <w:color w:val="000000"/>
+          <w:sz w:val="24"/>
+          <w:szCs w:val="24"/>
+        </w:rPr>
+        <w:t>Apriliani</w:t>
+      </w:r>
+      <w:r>
+        <w:rPr>
+          <w:rFonts w:ascii="Times New Roman" w:hAnsi="Times New Roman" w:cs="Times New Roman"/>
+          <w:color w:val="000000"/>
+          <w:sz w:val="24"/>
+          <w:szCs w:val="24"/>
+        </w:rPr>
+        <w:t xml:space="preserve"> menggunakan 8 Kfold menghasilkan akurasi  88,54%</w:t>
       </w:r>
       <w:r>
         <w:rPr>
@@ -7023,16 +7420,25 @@
           <w:sz w:val="24"/>
           <w:szCs w:val="24"/>
         </w:rPr>
-        <w:t xml:space="preserve">Penelitian </w:t>
-      </w:r>
-      <w:r>
-        <w:rPr>
-          <w:rFonts w:ascii="Times New Roman" w:hAnsi="Times New Roman" w:cs="Times New Roman"/>
-          <w:color w:val="000000"/>
-          <w:sz w:val="24"/>
-          <w:szCs w:val="24"/>
-        </w:rPr>
-        <w:t xml:space="preserve">berikutnya menggunakan </w:t>
+        <w:t>Selain dari kedua metode yang sudah disebutkan,</w:t>
+      </w:r>
+      <w:r>
+        <w:rPr>
+          <w:rFonts w:ascii="Times New Roman" w:hAnsi="Times New Roman" w:cs="Times New Roman"/>
+          <w:color w:val="000000"/>
+          <w:sz w:val="24"/>
+          <w:szCs w:val="24"/>
+        </w:rPr>
+        <w:t xml:space="preserve"> </w:t>
+      </w:r>
+      <w:r>
+        <w:rPr>
+          <w:rFonts w:ascii="Times New Roman" w:hAnsi="Times New Roman" w:cs="Times New Roman"/>
+          <w:color w:val="000000"/>
+          <w:sz w:val="24"/>
+          <w:szCs w:val="24"/>
+        </w:rPr>
+        <w:t xml:space="preserve">analisis sentimen dengan menggunakan metode </w:t>
       </w:r>
       <w:r>
         <w:rPr>
@@ -7052,56 +7458,54 @@
           <w:sz w:val="24"/>
           <w:szCs w:val="24"/>
         </w:rPr>
-        <w:t xml:space="preserve"> sebagai </w:t>
-      </w:r>
-      <w:r>
-        <w:rPr>
-          <w:rFonts w:ascii="Times New Roman" w:hAnsi="Times New Roman" w:cs="Times New Roman"/>
-          <w:i/>
-          <w:iCs/>
-          <w:color w:val="000000"/>
-          <w:sz w:val="24"/>
-          <w:szCs w:val="24"/>
-        </w:rPr>
-        <w:t>machine learning</w:t>
-      </w:r>
-      <w:r>
-        <w:rPr>
-          <w:rFonts w:ascii="Times New Roman" w:hAnsi="Times New Roman" w:cs="Times New Roman"/>
-          <w:color w:val="000000"/>
-          <w:sz w:val="24"/>
-          <w:szCs w:val="24"/>
-        </w:rPr>
-        <w:t xml:space="preserve"> dengan fokus permasalahan analisis sentimen pengguna Twitter tentang topik Pilkada DKI (Daerah Khusus Ibukota) tahun 2017</w:t>
-      </w:r>
-      <w:r>
-        <w:rPr>
-          <w:rFonts w:ascii="Times New Roman" w:hAnsi="Times New Roman" w:cs="Times New Roman"/>
-          <w:color w:val="000000"/>
-          <w:sz w:val="24"/>
-          <w:szCs w:val="24"/>
-        </w:rPr>
-        <w:t>, melakukan</w:t>
-      </w:r>
-      <w:r>
-        <w:rPr>
-          <w:rFonts w:ascii="Times New Roman" w:hAnsi="Times New Roman" w:cs="Times New Roman"/>
-          <w:color w:val="000000"/>
-          <w:sz w:val="24"/>
-          <w:szCs w:val="24"/>
-        </w:rPr>
-        <w:t xml:space="preserve"> pengambilan data dengan teknik </w:t>
-      </w:r>
-      <w:r>
-        <w:rPr>
-          <w:rFonts w:ascii="Times New Roman" w:hAnsi="Times New Roman" w:cs="Times New Roman"/>
-          <w:i/>
-          <w:iCs/>
-          <w:color w:val="000000"/>
-          <w:sz w:val="24"/>
-          <w:szCs w:val="24"/>
-        </w:rPr>
-        <w:t>scraping</w:t>
+        <w:t xml:space="preserve"> dengan fokus masalah opini mengenai pilkada </w:t>
+      </w:r>
+      <w:r>
+        <w:rPr>
+          <w:rFonts w:ascii="Times New Roman" w:hAnsi="Times New Roman" w:cs="Times New Roman"/>
+          <w:color w:val="000000"/>
+          <w:sz w:val="24"/>
+          <w:szCs w:val="24"/>
+        </w:rPr>
+        <w:t>DKI (Daerah Khusus Ibukota) tahun 2017</w:t>
+      </w:r>
+      <w:r>
+        <w:rPr>
+          <w:rFonts w:ascii="Times New Roman" w:hAnsi="Times New Roman" w:cs="Times New Roman"/>
+          <w:color w:val="000000"/>
+          <w:sz w:val="24"/>
+          <w:szCs w:val="24"/>
+        </w:rPr>
+        <w:t xml:space="preserve"> di Twitter</w:t>
+      </w:r>
+      <w:r>
+        <w:rPr>
+          <w:rFonts w:ascii="Times New Roman" w:hAnsi="Times New Roman" w:cs="Times New Roman"/>
+          <w:color w:val="000000"/>
+          <w:sz w:val="24"/>
+          <w:szCs w:val="24"/>
+        </w:rPr>
+        <w:t xml:space="preserve">, pengambilan data melakukan teknik </w:t>
+      </w:r>
+      <w:r>
+        <w:rPr>
+          <w:rFonts w:ascii="Times New Roman" w:hAnsi="Times New Roman" w:cs="Times New Roman"/>
+          <w:i/>
+          <w:iCs/>
+          <w:color w:val="000000"/>
+          <w:sz w:val="24"/>
+          <w:szCs w:val="24"/>
+        </w:rPr>
+        <w:t>scraping.</w:t>
+      </w:r>
+      <w:r>
+        <w:rPr>
+          <w:rFonts w:ascii="Times New Roman" w:hAnsi="Times New Roman" w:cs="Times New Roman"/>
+          <w:color w:val="000000"/>
+          <w:sz w:val="24"/>
+          <w:szCs w:val="24"/>
+        </w:rPr>
+        <w:t xml:space="preserve"> Data yang telah diambil sebanyak 2000 data</w:t>
       </w:r>
       <w:r>
         <w:rPr>
@@ -7121,45 +7525,134 @@
           <w:sz w:val="24"/>
           <w:szCs w:val="24"/>
         </w:rPr>
-        <w:t>processing data</w:t>
-      </w:r>
-      <w:r>
-        <w:rPr>
-          <w:rFonts w:ascii="Times New Roman" w:hAnsi="Times New Roman" w:cs="Times New Roman"/>
-          <w:color w:val="000000"/>
-          <w:sz w:val="24"/>
-          <w:szCs w:val="24"/>
-        </w:rPr>
-        <w:t xml:space="preserve">, menghitung bobot kata, kemudian pemodelan </w:t>
-      </w:r>
-      <w:r>
-        <w:rPr>
-          <w:rFonts w:ascii="Times New Roman" w:hAnsi="Times New Roman" w:cs="Times New Roman"/>
-          <w:i/>
-          <w:iCs/>
-          <w:color w:val="000000"/>
-          <w:sz w:val="24"/>
-          <w:szCs w:val="24"/>
-        </w:rPr>
-        <w:t xml:space="preserve">K - Nearest Neighbor </w:t>
-      </w:r>
-      <w:r>
-        <w:rPr>
-          <w:rFonts w:ascii="Times New Roman" w:hAnsi="Times New Roman" w:cs="Times New Roman"/>
-          <w:color w:val="000000"/>
-          <w:sz w:val="24"/>
-          <w:szCs w:val="24"/>
-        </w:rPr>
-        <w:t>menghasilkan hasil akurasi sebesar 67,2% dengan nilai K=5</w:t>
-      </w:r>
-      <w:r>
-        <w:rPr>
-          <w:rFonts w:ascii="Times New Roman" w:hAnsi="Times New Roman" w:cs="Times New Roman"/>
+        <w:t>preprocessing data</w:t>
+      </w:r>
+      <w:r>
+        <w:rPr>
+          <w:rFonts w:ascii="Times New Roman" w:hAnsi="Times New Roman" w:cs="Times New Roman"/>
+          <w:color w:val="000000"/>
+          <w:sz w:val="24"/>
+          <w:szCs w:val="24"/>
+        </w:rPr>
+        <w:t xml:space="preserve">, lalu pembobotan </w:t>
+      </w:r>
+      <w:r>
+        <w:rPr>
+          <w:rFonts w:ascii="Times New Roman" w:hAnsi="Times New Roman" w:cs="Times New Roman"/>
+          <w:color w:val="000000"/>
+          <w:sz w:val="24"/>
+          <w:szCs w:val="24"/>
+        </w:rPr>
+        <w:t xml:space="preserve">kata dengan </w:t>
+      </w:r>
+      <w:r>
+        <w:rPr>
+          <w:rFonts w:ascii="Times New Roman" w:hAnsi="Times New Roman" w:cs="Times New Roman"/>
+          <w:i/>
+          <w:iCs/>
+          <w:color w:val="000000"/>
+          <w:sz w:val="24"/>
+          <w:szCs w:val="24"/>
+        </w:rPr>
+        <w:t>Term Frequency Inverse Document</w:t>
+      </w:r>
+      <w:r>
+        <w:rPr>
+          <w:rFonts w:ascii="Times New Roman" w:hAnsi="Times New Roman" w:cs="Times New Roman"/>
+          <w:i/>
+          <w:iCs/>
           <w:color w:val="000000"/>
           <w:sz w:val="24"/>
           <w:szCs w:val="24"/>
         </w:rPr>
         <w:t xml:space="preserve"> </w:t>
+      </w:r>
+      <w:r>
+        <w:rPr>
+          <w:rFonts w:ascii="Times New Roman" w:hAnsi="Times New Roman" w:cs="Times New Roman"/>
+          <w:color w:val="000000"/>
+          <w:sz w:val="24"/>
+          <w:szCs w:val="24"/>
+        </w:rPr>
+        <w:t>(TFIDF)</w:t>
+      </w:r>
+      <w:r>
+        <w:rPr>
+          <w:rFonts w:ascii="Times New Roman" w:hAnsi="Times New Roman" w:cs="Times New Roman"/>
+          <w:color w:val="000000"/>
+          <w:sz w:val="24"/>
+          <w:szCs w:val="24"/>
+        </w:rPr>
+        <w:t xml:space="preserve">, kalkulasi kemiripan dengan </w:t>
+      </w:r>
+      <w:r>
+        <w:rPr>
+          <w:rFonts w:ascii="Times New Roman" w:hAnsi="Times New Roman" w:cs="Times New Roman"/>
+          <w:i/>
+          <w:iCs/>
+          <w:color w:val="000000"/>
+          <w:sz w:val="24"/>
+          <w:szCs w:val="24"/>
+        </w:rPr>
+        <w:t>cosine similiarity</w:t>
+      </w:r>
+      <w:r>
+        <w:rPr>
+          <w:rFonts w:ascii="Times New Roman" w:hAnsi="Times New Roman" w:cs="Times New Roman"/>
+          <w:i/>
+          <w:iCs/>
+          <w:color w:val="000000"/>
+          <w:sz w:val="24"/>
+          <w:szCs w:val="24"/>
+        </w:rPr>
+        <w:t xml:space="preserve">, </w:t>
+      </w:r>
+      <w:r>
+        <w:rPr>
+          <w:rFonts w:ascii="Times New Roman" w:hAnsi="Times New Roman" w:cs="Times New Roman"/>
+          <w:color w:val="000000"/>
+          <w:sz w:val="24"/>
+          <w:szCs w:val="24"/>
+        </w:rPr>
+        <w:t xml:space="preserve">kemudian dilakukan pelatihan dengan </w:t>
+      </w:r>
+      <w:r>
+        <w:rPr>
+          <w:rFonts w:ascii="Times New Roman" w:hAnsi="Times New Roman" w:cs="Times New Roman"/>
+          <w:i/>
+          <w:iCs/>
+          <w:color w:val="000000"/>
+          <w:sz w:val="24"/>
+          <w:szCs w:val="24"/>
+        </w:rPr>
+        <w:t>K - Nearest Neighbor</w:t>
+      </w:r>
+      <w:r>
+        <w:rPr>
+          <w:rFonts w:ascii="Times New Roman" w:hAnsi="Times New Roman" w:cs="Times New Roman"/>
+          <w:color w:val="000000"/>
+          <w:sz w:val="24"/>
+          <w:szCs w:val="24"/>
+        </w:rPr>
+        <w:t xml:space="preserve"> dengan menggunakan </w:t>
+      </w:r>
+      <w:r>
+        <w:rPr>
+          <w:rFonts w:ascii="Times New Roman" w:hAnsi="Times New Roman" w:cs="Times New Roman"/>
+          <w:color w:val="000000"/>
+          <w:sz w:val="24"/>
+          <w:szCs w:val="24"/>
+        </w:rPr>
+        <w:t xml:space="preserve">nilai K=5 menghasilkan akurasi  </w:t>
+      </w:r>
+      <w:r>
+        <w:rPr>
+          <w:rFonts w:ascii="Times New Roman" w:hAnsi="Times New Roman" w:cs="Times New Roman"/>
+          <w:color w:val="000000"/>
+          <w:sz w:val="24"/>
+          <w:szCs w:val="24"/>
+        </w:rPr>
+        <w:t xml:space="preserve">sebesar 67,2% </w:t>
       </w:r>
       <w:r>
         <w:rPr>
@@ -7235,7 +7728,113 @@
           <w:sz w:val="24"/>
           <w:szCs w:val="24"/>
         </w:rPr>
-        <w:t xml:space="preserve">Penyusun pada penelitian ini menganalisa sentimen di </w:t>
+        <w:t>Handayani</w:t>
+      </w:r>
+      <w:r>
+        <w:rPr>
+          <w:rFonts w:ascii="Times New Roman" w:hAnsi="Times New Roman" w:cs="Times New Roman"/>
+          <w:sz w:val="24"/>
+          <w:szCs w:val="24"/>
+        </w:rPr>
+        <w:t xml:space="preserve"> dalam penelitiannya </w:t>
+      </w:r>
+      <w:r>
+        <w:rPr>
+          <w:rFonts w:ascii="Times New Roman" w:hAnsi="Times New Roman" w:cs="Times New Roman"/>
+          <w:color w:val="000000"/>
+          <w:sz w:val="24"/>
+          <w:szCs w:val="24"/>
+        </w:rPr>
+        <w:t xml:space="preserve">mengemukakan bahwa salah satu e-commerce dengan pengguna terbanyak adalah Tokopedia berjumlah </w:t>
+      </w:r>
+      <w:r>
+        <w:rPr>
+          <w:rFonts w:ascii="Times New Roman" w:hAnsi="Times New Roman" w:cs="Times New Roman"/>
+          <w:sz w:val="24"/>
+          <w:szCs w:val="24"/>
+        </w:rPr>
+        <w:t>153,46 juta</w:t>
+      </w:r>
+      <w:r>
+        <w:rPr>
+          <w:rFonts w:ascii="Times New Roman" w:hAnsi="Times New Roman" w:cs="Times New Roman"/>
+          <w:sz w:val="24"/>
+          <w:szCs w:val="24"/>
+        </w:rPr>
+        <w:t xml:space="preserve"> </w:t>
+      </w:r>
+      <w:r>
+        <w:rPr>
+          <w:rFonts w:ascii="Times New Roman" w:hAnsi="Times New Roman" w:cs="Times New Roman"/>
+          <w:sz w:val="24"/>
+          <w:szCs w:val="24"/>
+        </w:rPr>
+        <w:fldChar w:fldCharType="begin" w:fldLock="1"/>
+      </w:r>
+      <w:r>
+        <w:rPr>
+          <w:rFonts w:ascii="Times New Roman" w:hAnsi="Times New Roman" w:cs="Times New Roman"/>
+          <w:sz w:val="24"/>
+          <w:szCs w:val="24"/>
+        </w:rPr>
+        <w:instrText>ADDIN CSL_CITATION {"citationItems":[{"id":"ITEM-1","itemData":{"DOI":"10.37595/MEDIAINFO.V20I2.59","ISSN":"2550-0104","abstract":"Transaksi e-commerce di Indonesia semakin meningkat, hal tersebut memberikan peluang pada produsen untuk memasarkan produk dan memudahkan konsumen untuk berbagi aktivitas, salah satunya memberikan ulasan produk. Ulasan produk berperan penting untuk membangun kepercayaan konsumen ketika menentukan keputusan dalam pembelian produk. Dengan meningkatnya jumlah ulasan, membuat calon konsumen kesulitan untuk menarik kesimpulan yang tepat. Oleh karena itu, diperlukan analisis sentimen untuk membantu calon konsumen untuk menarik kesimpulan. Analisis sentimen bertujuan untuk menyimpulkan, mengindentifikasi sentimen pada data dan mengklasifikasikan polaritas. Algoritma Support Vector Machine (SVM) banyak diusulkan oleh banyak peneliti untuk digunakan dalam analisis sentimen. Support Vector Machine (SVM) dipilih karena mampu mengidentifikasi hyperplane terpisah yang dapat memaksimalkan margin antara 2 kelas yang berbeda. Akan tetapi, Support Vector Machine memiliki kekurangan pada pemilihan parameter atau fitur, maka diterapkan seleksi fitur Particle Swarm Optimization untuk meningkatkan hasil akurasi. Hasil penerapan Support Vector Machine (SVM) memiliki nilai akurasi sebesar 83,33% dengan nilai AUC sebesar 0.910 yang merupakan kategori excellent classification. Sedangkan, Optimasi algoritma Support Vector Machine menggunakan Particle Swarm Optimization (PSO) memiliki nilai akurasi sebesari 88.89% dengan nilai AUC sebesar 0.946 yang merupakan kategori excellent classification. Berdasarkan hal tersebut, terbukti bahwa penerapan Particle Swarm Optimization (PSO) dapat meningkatkan kinerja algoritma Support Vector Machine (SVM).","author":[{"dropping-particle":"","family":"Handayani","given":"Rissa Nurfitriana","non-dropping-particle":"","parse-names":false,"suffix":""}],"container-title":"Media Informatika","id":"ITEM-1","issue":"2","issued":{"date-parts":[["2021","7","31"]]},"page":"97-108","publisher":"Sekolah Tinggi Manajemen Informatika and Komputer (STMIK) LIKMI","title":"Optimasi Algoritma Support Vector Machine untuk Analisis Sentimen pada Ulasan Produk Tokopedia Menggunakan PSO","type":"article-journal","volume":"20"},"uris":["http://www.mendeley.com/documents/?uuid=3df330c8-0c90-386c-88ce-16bbaa22782d"]}],"mendeley":{"formattedCitation":"(Handayani, 2021)","plainTextFormattedCitation":"(Handayani, 2021)","previouslyFormattedCitation":"(Handayani, 2021)"},"properties":{"noteIndex":0},"schema":"https://github.com/citation-style-language/schema/raw/master/csl-citation.json"}</w:instrText>
+      </w:r>
+      <w:r>
+        <w:rPr>
+          <w:rFonts w:ascii="Times New Roman" w:hAnsi="Times New Roman" w:cs="Times New Roman"/>
+          <w:sz w:val="24"/>
+          <w:szCs w:val="24"/>
+        </w:rPr>
+        <w:fldChar w:fldCharType="separate"/>
+      </w:r>
+      <w:r>
+        <w:rPr>
+          <w:rFonts w:ascii="Times New Roman" w:hAnsi="Times New Roman" w:cs="Times New Roman"/>
+          <w:noProof/>
+          <w:sz w:val="24"/>
+          <w:szCs w:val="24"/>
+        </w:rPr>
+        <w:t>(Handayani, 2021)</w:t>
+      </w:r>
+      <w:r>
+        <w:rPr>
+          <w:rFonts w:ascii="Times New Roman" w:hAnsi="Times New Roman" w:cs="Times New Roman"/>
+          <w:sz w:val="24"/>
+          <w:szCs w:val="24"/>
+        </w:rPr>
+        <w:fldChar w:fldCharType="end"/>
+      </w:r>
+      <w:r>
+        <w:rPr>
+          <w:rFonts w:ascii="Times New Roman" w:hAnsi="Times New Roman" w:cs="Times New Roman"/>
+          <w:sz w:val="24"/>
+          <w:szCs w:val="24"/>
+        </w:rPr>
+        <w:t>.</w:t>
+      </w:r>
+      <w:r>
+        <w:rPr>
+          <w:rFonts w:ascii="Times New Roman" w:hAnsi="Times New Roman" w:cs="Times New Roman"/>
+          <w:sz w:val="24"/>
+          <w:szCs w:val="24"/>
+        </w:rPr>
+        <w:t xml:space="preserve"> </w:t>
+      </w:r>
+      <w:r>
+        <w:rPr>
+          <w:rFonts w:ascii="Times New Roman" w:hAnsi="Times New Roman" w:cs="Times New Roman"/>
+          <w:sz w:val="24"/>
+          <w:szCs w:val="24"/>
+        </w:rPr>
+        <w:t xml:space="preserve">Maka </w:t>
+      </w:r>
+      <w:r>
+        <w:rPr>
+          <w:rFonts w:ascii="Times New Roman" w:hAnsi="Times New Roman" w:cs="Times New Roman"/>
+          <w:sz w:val="24"/>
+          <w:szCs w:val="24"/>
+        </w:rPr>
+        <w:t xml:space="preserve">penelitian ini menganalisa sentimen di </w:t>
       </w:r>
       <w:r>
         <w:rPr>
@@ -7253,25 +7852,297 @@
           <w:sz w:val="24"/>
           <w:szCs w:val="24"/>
         </w:rPr>
-        <w:t xml:space="preserve">Tokopedia, Tokopedia merupakan </w:t>
-      </w:r>
-      <w:r>
-        <w:rPr>
-          <w:rFonts w:ascii="Times New Roman" w:hAnsi="Times New Roman" w:cs="Times New Roman"/>
-          <w:i/>
-          <w:iCs/>
-          <w:sz w:val="24"/>
-          <w:szCs w:val="24"/>
-        </w:rPr>
-        <w:t xml:space="preserve">e-commerce </w:t>
-      </w:r>
-      <w:r>
-        <w:rPr>
-          <w:rFonts w:ascii="Times New Roman" w:hAnsi="Times New Roman" w:cs="Times New Roman"/>
-          <w:sz w:val="24"/>
-          <w:szCs w:val="24"/>
-        </w:rPr>
-        <w:t xml:space="preserve">yang berkembang dengan pengguna sebesar 153,46 juta </w:t>
+        <w:t>Tokopedia</w:t>
+      </w:r>
+      <w:r>
+        <w:rPr>
+          <w:rFonts w:ascii="Times New Roman" w:hAnsi="Times New Roman" w:cs="Times New Roman"/>
+          <w:sz w:val="24"/>
+          <w:szCs w:val="24"/>
+        </w:rPr>
+        <w:t>.</w:t>
+      </w:r>
+    </w:p>
+    <w:p>
+      <w:pPr>
+        <w:pStyle w:val="ListParagraph"/>
+        <w:spacing w:after="0" w:line="360" w:lineRule="auto"/>
+        <w:ind w:left="0" w:firstLine="357"/>
+        <w:jc w:val="both"/>
+        <w:rPr>
+          <w:rFonts w:ascii="Times New Roman" w:hAnsi="Times New Roman" w:cs="Times New Roman"/>
+          <w:sz w:val="24"/>
+          <w:szCs w:val="24"/>
+        </w:rPr>
+      </w:pPr>
+      <w:r>
+        <w:rPr>
+          <w:rFonts w:ascii="Times New Roman" w:hAnsi="Times New Roman" w:cs="Times New Roman"/>
+          <w:sz w:val="24"/>
+          <w:szCs w:val="24"/>
+        </w:rPr>
+        <w:t>Penelitian terhadap analisis sentimen</w:t>
+      </w:r>
+      <w:r>
+        <w:rPr>
+          <w:rFonts w:ascii="Times New Roman" w:hAnsi="Times New Roman" w:cs="Times New Roman"/>
+          <w:i/>
+          <w:iCs/>
+          <w:sz w:val="24"/>
+          <w:szCs w:val="24"/>
+        </w:rPr>
+        <w:t xml:space="preserve"> e-commerce</w:t>
+      </w:r>
+      <w:r>
+        <w:rPr>
+          <w:rFonts w:ascii="Times New Roman" w:hAnsi="Times New Roman" w:cs="Times New Roman"/>
+          <w:i/>
+          <w:iCs/>
+          <w:sz w:val="24"/>
+          <w:szCs w:val="24"/>
+        </w:rPr>
+        <w:t xml:space="preserve"> </w:t>
+      </w:r>
+      <w:r>
+        <w:rPr>
+          <w:rFonts w:ascii="Times New Roman" w:hAnsi="Times New Roman" w:cs="Times New Roman"/>
+          <w:sz w:val="24"/>
+          <w:szCs w:val="24"/>
+        </w:rPr>
+        <w:t xml:space="preserve">salah satunya di Tokopedia menggunakan metode </w:t>
+      </w:r>
+      <w:r>
+        <w:rPr>
+          <w:rFonts w:ascii="Times New Roman" w:hAnsi="Times New Roman" w:cs="Times New Roman"/>
+          <w:i/>
+          <w:iCs/>
+          <w:sz w:val="24"/>
+          <w:szCs w:val="24"/>
+        </w:rPr>
+        <w:t>K-Nearest Neighbor</w:t>
+      </w:r>
+      <w:r>
+        <w:rPr>
+          <w:rFonts w:ascii="Times New Roman" w:hAnsi="Times New Roman" w:cs="Times New Roman"/>
+          <w:i/>
+          <w:iCs/>
+          <w:sz w:val="24"/>
+          <w:szCs w:val="24"/>
+        </w:rPr>
+        <w:t xml:space="preserve">, </w:t>
+      </w:r>
+      <w:r>
+        <w:rPr>
+          <w:rFonts w:ascii="Times New Roman" w:hAnsi="Times New Roman" w:cs="Times New Roman"/>
+          <w:sz w:val="24"/>
+          <w:szCs w:val="24"/>
+        </w:rPr>
+        <w:t xml:space="preserve">data yang digunakan adalah data opini di Twitter </w:t>
+      </w:r>
+      <w:r>
+        <w:rPr>
+          <w:rFonts w:ascii="Times New Roman" w:hAnsi="Times New Roman" w:cs="Times New Roman"/>
+          <w:sz w:val="24"/>
+          <w:szCs w:val="24"/>
+        </w:rPr>
+        <w:t xml:space="preserve">dengan teknik </w:t>
+      </w:r>
+      <w:r>
+        <w:rPr>
+          <w:rFonts w:ascii="Times New Roman" w:hAnsi="Times New Roman" w:cs="Times New Roman"/>
+          <w:i/>
+          <w:iCs/>
+          <w:sz w:val="24"/>
+          <w:szCs w:val="24"/>
+        </w:rPr>
+        <w:t xml:space="preserve">crawling, </w:t>
+      </w:r>
+      <w:r>
+        <w:rPr>
+          <w:rFonts w:ascii="Times New Roman" w:hAnsi="Times New Roman" w:cs="Times New Roman"/>
+          <w:sz w:val="24"/>
+          <w:szCs w:val="24"/>
+        </w:rPr>
+        <w:t>mel</w:t>
+      </w:r>
+      <w:r>
+        <w:rPr>
+          <w:rFonts w:ascii="Times New Roman" w:hAnsi="Times New Roman" w:cs="Times New Roman"/>
+          <w:sz w:val="24"/>
+          <w:szCs w:val="24"/>
+        </w:rPr>
+        <w:t>akukan pelabelan data</w:t>
+      </w:r>
+      <w:r>
+        <w:rPr>
+          <w:rFonts w:ascii="Times New Roman" w:hAnsi="Times New Roman" w:cs="Times New Roman"/>
+          <w:sz w:val="24"/>
+          <w:szCs w:val="24"/>
+        </w:rPr>
+        <w:t>,</w:t>
+      </w:r>
+      <w:r>
+        <w:rPr>
+          <w:rFonts w:ascii="Times New Roman" w:hAnsi="Times New Roman" w:cs="Times New Roman"/>
+          <w:sz w:val="24"/>
+          <w:szCs w:val="24"/>
+        </w:rPr>
+        <w:t xml:space="preserve"> </w:t>
+      </w:r>
+      <w:r>
+        <w:rPr>
+          <w:rFonts w:ascii="Times New Roman" w:hAnsi="Times New Roman" w:cs="Times New Roman"/>
+          <w:i/>
+          <w:iCs/>
+          <w:sz w:val="24"/>
+          <w:szCs w:val="24"/>
+        </w:rPr>
+        <w:t>preprocessing data</w:t>
+      </w:r>
+      <w:r>
+        <w:rPr>
+          <w:rFonts w:ascii="Times New Roman" w:hAnsi="Times New Roman" w:cs="Times New Roman"/>
+          <w:sz w:val="24"/>
+          <w:szCs w:val="24"/>
+        </w:rPr>
+        <w:t>, pembobotan data teks menjadi perkata</w:t>
+      </w:r>
+      <w:r>
+        <w:rPr>
+          <w:rFonts w:ascii="Times New Roman" w:hAnsi="Times New Roman" w:cs="Times New Roman"/>
+          <w:sz w:val="24"/>
+          <w:szCs w:val="24"/>
+        </w:rPr>
+        <w:t>,</w:t>
+      </w:r>
+      <w:r>
+        <w:rPr>
+          <w:rFonts w:ascii="Times New Roman" w:hAnsi="Times New Roman" w:cs="Times New Roman"/>
+          <w:sz w:val="24"/>
+          <w:szCs w:val="24"/>
+        </w:rPr>
+        <w:t xml:space="preserve"> </w:t>
+      </w:r>
+      <w:r>
+        <w:rPr>
+          <w:rFonts w:ascii="Times New Roman" w:hAnsi="Times New Roman" w:cs="Times New Roman"/>
+          <w:i/>
+          <w:iCs/>
+          <w:sz w:val="24"/>
+          <w:szCs w:val="24"/>
+        </w:rPr>
+        <w:t xml:space="preserve">feature selection, </w:t>
+      </w:r>
+      <w:r>
+        <w:rPr>
+          <w:rFonts w:ascii="Times New Roman" w:hAnsi="Times New Roman" w:cs="Times New Roman"/>
+          <w:sz w:val="24"/>
+          <w:szCs w:val="24"/>
+        </w:rPr>
+        <w:t>pelatihan menggunakan data latih sebanyak</w:t>
+      </w:r>
+      <w:r>
+        <w:t xml:space="preserve"> </w:t>
+      </w:r>
+      <w:r>
+        <w:rPr>
+          <w:rFonts w:ascii="Times New Roman" w:hAnsi="Times New Roman" w:cs="Times New Roman"/>
+          <w:sz w:val="24"/>
+          <w:szCs w:val="24"/>
+        </w:rPr>
+        <w:t>7</w:t>
+      </w:r>
+      <w:r>
+        <w:rPr>
+          <w:rFonts w:ascii="Times New Roman" w:hAnsi="Times New Roman" w:cs="Times New Roman"/>
+          <w:sz w:val="24"/>
+          <w:szCs w:val="24"/>
+        </w:rPr>
+        <w:t>,</w:t>
+      </w:r>
+      <w:r>
+        <w:rPr>
+          <w:rFonts w:ascii="Times New Roman" w:hAnsi="Times New Roman" w:cs="Times New Roman"/>
+          <w:sz w:val="24"/>
+          <w:szCs w:val="24"/>
+        </w:rPr>
+        <w:t>729</w:t>
+      </w:r>
+      <w:r>
+        <w:rPr>
+          <w:rFonts w:ascii="Times New Roman" w:hAnsi="Times New Roman" w:cs="Times New Roman"/>
+          <w:sz w:val="24"/>
+          <w:szCs w:val="24"/>
+        </w:rPr>
+        <w:t xml:space="preserve">  K</w:t>
+      </w:r>
+      <w:r>
+        <w:rPr>
+          <w:rFonts w:ascii="Times New Roman" w:hAnsi="Times New Roman" w:cs="Times New Roman"/>
+          <w:i/>
+          <w:iCs/>
+          <w:sz w:val="24"/>
+          <w:szCs w:val="24"/>
+        </w:rPr>
+        <w:t>-Nearest Neighbor</w:t>
+      </w:r>
+      <w:r>
+        <w:rPr>
+          <w:rFonts w:ascii="Times New Roman" w:hAnsi="Times New Roman" w:cs="Times New Roman"/>
+          <w:sz w:val="24"/>
+          <w:szCs w:val="24"/>
+        </w:rPr>
+        <w:t xml:space="preserve"> dengan nilai k</w:t>
+      </w:r>
+      <w:r>
+        <w:rPr>
+          <w:rFonts w:ascii="Times New Roman" w:hAnsi="Times New Roman" w:cs="Times New Roman"/>
+          <w:sz w:val="24"/>
+          <w:szCs w:val="24"/>
+        </w:rPr>
+        <w:t>=</w:t>
+      </w:r>
+      <w:r>
+        <w:rPr>
+          <w:rFonts w:ascii="Times New Roman" w:hAnsi="Times New Roman" w:cs="Times New Roman"/>
+          <w:sz w:val="24"/>
+          <w:szCs w:val="24"/>
+        </w:rPr>
+        <w:t>1</w:t>
+      </w:r>
+      <w:r>
+        <w:rPr>
+          <w:rFonts w:ascii="Times New Roman" w:hAnsi="Times New Roman" w:cs="Times New Roman"/>
+          <w:i/>
+          <w:iCs/>
+          <w:sz w:val="24"/>
+          <w:szCs w:val="24"/>
+        </w:rPr>
+        <w:t>,</w:t>
+      </w:r>
+      <w:r>
+        <w:rPr>
+          <w:rFonts w:ascii="Times New Roman" w:hAnsi="Times New Roman" w:cs="Times New Roman"/>
+          <w:sz w:val="24"/>
+          <w:szCs w:val="24"/>
+        </w:rPr>
+        <w:t xml:space="preserve"> kemudian melakukan ujicoba sebanyak </w:t>
+      </w:r>
+      <w:r>
+        <w:rPr>
+          <w:rFonts w:ascii="Times New Roman" w:hAnsi="Times New Roman" w:cs="Times New Roman"/>
+          <w:sz w:val="24"/>
+          <w:szCs w:val="24"/>
+        </w:rPr>
+        <w:t>858</w:t>
+      </w:r>
+      <w:r>
+        <w:rPr>
+          <w:rFonts w:ascii="Times New Roman" w:hAnsi="Times New Roman" w:cs="Times New Roman"/>
+          <w:sz w:val="24"/>
+          <w:szCs w:val="24"/>
+        </w:rPr>
+        <w:t xml:space="preserve"> data uji menghasilkan akurasi sebesar 88,11% </w:t>
       </w:r>
       <w:r>
         <w:rPr>
@@ -7287,7 +8158,7 @@
           <w:sz w:val="24"/>
           <w:szCs w:val="24"/>
         </w:rPr>
-        <w:instrText>ADDIN CSL_CITATION {"citationItems":[{"id":"ITEM-1","itemData":{"DOI":"10.37595/MEDIAINFO.V20I2.59","ISSN":"2550-0104","abstract":"Transaksi e-commerce di Indonesia semakin meningkat, hal tersebut memberikan peluang pada produsen untuk memasarkan produk dan memudahkan konsumen untuk berbagi aktivitas, salah satunya memberikan ulasan produk. Ulasan produk berperan penting untuk membangun kepercayaan konsumen ketika menentukan keputusan dalam pembelian produk. Dengan meningkatnya jumlah ulasan, membuat calon konsumen kesulitan untuk menarik kesimpulan yang tepat. Oleh karena itu, diperlukan analisis sentimen untuk membantu calon konsumen untuk menarik kesimpulan. Analisis sentimen bertujuan untuk menyimpulkan, mengindentifikasi sentimen pada data dan mengklasifikasikan polaritas. Algoritma Support Vector Machine (SVM) banyak diusulkan oleh banyak peneliti untuk digunakan dalam analisis sentimen. Support Vector Machine (SVM) dipilih karena mampu mengidentifikasi hyperplane terpisah yang dapat memaksimalkan margin antara 2 kelas yang berbeda. Akan tetapi, Support Vector Machine memiliki kekurangan pada pemilihan parameter atau fitur, maka diterapkan seleksi fitur Particle Swarm Optimization untuk meningkatkan hasil akurasi. Hasil penerapan Support Vector Machine (SVM) memiliki nilai akurasi sebesar 83,33% dengan nilai AUC sebesar 0.910 yang merupakan kategori excellent classification. Sedangkan, Optimasi algoritma Support Vector Machine menggunakan Particle Swarm Optimization (PSO) memiliki nilai akurasi sebesari 88.89% dengan nilai AUC sebesar 0.946 yang merupakan kategori excellent classification. Berdasarkan hal tersebut, terbukti bahwa penerapan Particle Swarm Optimization (PSO) dapat meningkatkan kinerja algoritma Support Vector Machine (SVM).","author":[{"dropping-particle":"","family":"Handayani","given":"Rissa Nurfitriana","non-dropping-particle":"","parse-names":false,"suffix":""}],"container-title":"Media Informatika","id":"ITEM-1","issue":"2","issued":{"date-parts":[["2021","7","31"]]},"page":"97-108","publisher":"Sekolah Tinggi Manajemen Informatika and Komputer (STMIK) LIKMI","title":"Optimasi Algoritma Support Vector Machine untuk Analisis Sentimen pada Ulasan Produk Tokopedia Menggunakan PSO","type":"article-journal","volume":"20"},"uris":["http://www.mendeley.com/documents/?uuid=3df330c8-0c90-386c-88ce-16bbaa22782d"]}],"mendeley":{"formattedCitation":"(Handayani, 2021)","plainTextFormattedCitation":"(Handayani, 2021)","previouslyFormattedCitation":"(Handayani, 2021)"},"properties":{"noteIndex":0},"schema":"https://github.com/citation-style-language/schema/raw/master/csl-citation.json"}</w:instrText>
+        <w:instrText>ADDIN CSL_CITATION {"citationItems":[{"id":"ITEM-1","itemData":{"DOI":"10.28932/jutisi.v6i2.2658","ISSN":"2443-2210","abstract":"Tokopedia is a popular marketplace used by e-commerce in Indonesia. Customers’ perception of Twitter towards Tokopedia can be used as an important source of information and can be processed into useful insights. Sentiment analysis is a solution that can be used to process the customers’ perception using K-Nearest Neighbor based on Particle Swarm Optimization. The purpose of this study is to classify customers’ perception based on positive, neutral, and negative classes. The test is carried out with four different scenarios and k values which are evaluated using a confusion matrix. Evaluation results showed the distribution of the dataset is 90:10 and the value of k = 1 is the best evaluation result, which is 88.11%. The feature selection was used for results by using Particle Swarm Optimization. The Particle Swarm Optimization used 20 iterations and 10 particles. It produced 97.9% the best evaluation accuracy, 96.17% precision, 96.62% recall, and 96.39% f-measure.","author":[{"dropping-particle":"","family":"Pajri","given":"Dicki","non-dropping-particle":"","parse-names":false,"suffix":""},{"dropping-particle":"","family":"Umaidah","given":"Yuyun","non-dropping-particle":"","parse-names":false,"suffix":""},{"dropping-particle":"","family":"Padilah","given":"Tesa Nur","non-dropping-particle":"","parse-names":false,"suffix":""}],"container-title":"Jurnal Teknik Informatika dan Sistem Informasi","id":"ITEM-1","issue":"2","issued":{"date-parts":[["2020","8","10"]]},"publisher":"Maranatha Christian University","title":"K-Nearest Neighbor Berbasis Particle Swarm Optimization untuk Analisis Sentimen Terhadap Tokopedia","type":"article-journal","volume":"6"},"uris":["http://www.mendeley.com/documents/?uuid=a11c2740-f383-3020-9cf8-c117391744c4"]}],"mendeley":{"formattedCitation":"(Pajri et al., 2020)","plainTextFormattedCitation":"(Pajri et al., 2020)","previouslyFormattedCitation":"(Pajri et al., 2020)"},"properties":{"noteIndex":0},"schema":"https://github.com/citation-style-language/schema/raw/master/csl-citation.json"}</w:instrText>
       </w:r>
       <w:r>
         <w:rPr>
@@ -7304,7 +8175,7 @@
           <w:sz w:val="24"/>
           <w:szCs w:val="24"/>
         </w:rPr>
-        <w:t>(Handayani, 2021)</w:t>
+        <w:t>(Pajri et al., 2020)</w:t>
       </w:r>
       <w:r>
         <w:rPr>
@@ -7320,8 +8191,364 @@
           <w:sz w:val="24"/>
           <w:szCs w:val="24"/>
         </w:rPr>
-        <w:t xml:space="preserve">. </w:t>
-      </w:r>
+        <w:t>.</w:t>
+      </w:r>
+    </w:p>
+    <w:p>
+      <w:pPr>
+        <w:pStyle w:val="ListParagraph"/>
+        <w:spacing w:after="0" w:line="360" w:lineRule="auto"/>
+        <w:ind w:left="0" w:firstLine="357"/>
+        <w:jc w:val="both"/>
+        <w:rPr>
+          <w:rFonts w:ascii="Times New Roman" w:hAnsi="Times New Roman" w:cs="Times New Roman"/>
+          <w:sz w:val="24"/>
+          <w:szCs w:val="24"/>
+        </w:rPr>
+      </w:pPr>
+      <w:r>
+        <w:rPr>
+          <w:rFonts w:ascii="Times New Roman" w:hAnsi="Times New Roman" w:cs="Times New Roman"/>
+          <w:sz w:val="24"/>
+          <w:szCs w:val="24"/>
+        </w:rPr>
+        <w:t xml:space="preserve">Penelitian terhadap Tokopedia selain menggunakan </w:t>
+      </w:r>
+      <w:r>
+        <w:rPr>
+          <w:rFonts w:ascii="Times New Roman" w:hAnsi="Times New Roman" w:cs="Times New Roman"/>
+          <w:i/>
+          <w:iCs/>
+          <w:sz w:val="24"/>
+          <w:szCs w:val="24"/>
+        </w:rPr>
+        <w:t>K-Nearest Neighbor</w:t>
+      </w:r>
+      <w:r>
+        <w:rPr>
+          <w:rFonts w:ascii="Times New Roman" w:hAnsi="Times New Roman" w:cs="Times New Roman"/>
+          <w:i/>
+          <w:iCs/>
+          <w:sz w:val="24"/>
+          <w:szCs w:val="24"/>
+        </w:rPr>
+        <w:t xml:space="preserve"> </w:t>
+      </w:r>
+      <w:r>
+        <w:rPr>
+          <w:rFonts w:ascii="Times New Roman" w:hAnsi="Times New Roman" w:cs="Times New Roman"/>
+          <w:sz w:val="24"/>
+          <w:szCs w:val="24"/>
+        </w:rPr>
+        <w:t>sebagai metode</w:t>
+      </w:r>
+      <w:r>
+        <w:rPr>
+          <w:rFonts w:ascii="Times New Roman" w:hAnsi="Times New Roman" w:cs="Times New Roman"/>
+          <w:i/>
+          <w:iCs/>
+          <w:sz w:val="24"/>
+          <w:szCs w:val="24"/>
+        </w:rPr>
+        <w:t xml:space="preserve">, </w:t>
+      </w:r>
+      <w:r>
+        <w:rPr>
+          <w:rFonts w:ascii="Times New Roman" w:hAnsi="Times New Roman" w:cs="Times New Roman"/>
+          <w:sz w:val="24"/>
+          <w:szCs w:val="24"/>
+        </w:rPr>
+        <w:t>akan tetapi dapat menggunakan metode</w:t>
+      </w:r>
+      <w:r>
+        <w:rPr>
+          <w:rFonts w:ascii="Times New Roman" w:hAnsi="Times New Roman" w:cs="Times New Roman"/>
+          <w:i/>
+          <w:iCs/>
+          <w:sz w:val="24"/>
+          <w:szCs w:val="24"/>
+        </w:rPr>
+        <w:t xml:space="preserve"> naives bayes</w:t>
+      </w:r>
+      <w:r>
+        <w:rPr>
+          <w:rFonts w:ascii="Times New Roman" w:hAnsi="Times New Roman" w:cs="Times New Roman"/>
+          <w:i/>
+          <w:iCs/>
+          <w:sz w:val="24"/>
+          <w:szCs w:val="24"/>
+        </w:rPr>
+        <w:t xml:space="preserve">, </w:t>
+      </w:r>
+      <w:r>
+        <w:rPr>
+          <w:rFonts w:ascii="Times New Roman" w:hAnsi="Times New Roman" w:cs="Times New Roman"/>
+          <w:sz w:val="24"/>
+          <w:szCs w:val="24"/>
+        </w:rPr>
+        <w:t xml:space="preserve">penelitian yang dilakukan </w:t>
+      </w:r>
+      <w:r>
+        <w:rPr>
+          <w:rFonts w:ascii="Times New Roman" w:hAnsi="Times New Roman" w:cs="Times New Roman"/>
+          <w:sz w:val="24"/>
+          <w:szCs w:val="24"/>
+        </w:rPr>
+        <w:t>Rita Apriani</w:t>
+      </w:r>
+      <w:r>
+        <w:rPr>
+          <w:rFonts w:ascii="Times New Roman" w:hAnsi="Times New Roman" w:cs="Times New Roman"/>
+          <w:sz w:val="24"/>
+          <w:szCs w:val="24"/>
+        </w:rPr>
+        <w:t xml:space="preserve"> menggunakan fokus masalah </w:t>
+      </w:r>
+      <w:r>
+        <w:rPr>
+          <w:rFonts w:ascii="Times New Roman" w:hAnsi="Times New Roman" w:cs="Times New Roman"/>
+          <w:sz w:val="24"/>
+          <w:szCs w:val="24"/>
+        </w:rPr>
+        <w:t>analisis sentimen</w:t>
+      </w:r>
+      <w:r>
+        <w:rPr>
+          <w:rFonts w:ascii="Times New Roman" w:hAnsi="Times New Roman" w:cs="Times New Roman"/>
+          <w:sz w:val="24"/>
+          <w:szCs w:val="24"/>
+        </w:rPr>
+        <w:t xml:space="preserve"> terhadap komentar aplikasi di GooglePlay</w:t>
+      </w:r>
+      <w:r>
+        <w:rPr>
+          <w:rFonts w:ascii="Times New Roman" w:hAnsi="Times New Roman" w:cs="Times New Roman"/>
+          <w:sz w:val="24"/>
+          <w:szCs w:val="24"/>
+        </w:rPr>
+        <w:t xml:space="preserve">, dengan total 1500 data diantaranya </w:t>
+      </w:r>
+      <w:r>
+        <w:rPr>
+          <w:rFonts w:ascii="Times New Roman" w:hAnsi="Times New Roman" w:cs="Times New Roman"/>
+          <w:sz w:val="24"/>
+          <w:szCs w:val="24"/>
+        </w:rPr>
+        <w:t xml:space="preserve">953 </w:t>
+      </w:r>
+      <w:r>
+        <w:rPr>
+          <w:rFonts w:ascii="Times New Roman" w:hAnsi="Times New Roman" w:cs="Times New Roman"/>
+          <w:sz w:val="24"/>
+          <w:szCs w:val="24"/>
+        </w:rPr>
+        <w:lastRenderedPageBreak/>
+        <w:t>sentimen positif, 547 sentimen negatif,</w:t>
+      </w:r>
+      <w:r>
+        <w:rPr>
+          <w:rFonts w:ascii="Times New Roman" w:hAnsi="Times New Roman" w:cs="Times New Roman"/>
+          <w:sz w:val="24"/>
+          <w:szCs w:val="24"/>
+        </w:rPr>
+        <w:t xml:space="preserve"> dari data yang sudah dikumpulkan peneliti melakukan </w:t>
+      </w:r>
+      <w:r>
+        <w:rPr>
+          <w:rFonts w:ascii="Times New Roman" w:hAnsi="Times New Roman" w:cs="Times New Roman"/>
+          <w:i/>
+          <w:iCs/>
+          <w:sz w:val="24"/>
+          <w:szCs w:val="24"/>
+        </w:rPr>
+        <w:t>preprocessing</w:t>
+      </w:r>
+      <w:r>
+        <w:rPr>
+          <w:rFonts w:ascii="Times New Roman" w:hAnsi="Times New Roman" w:cs="Times New Roman"/>
+          <w:i/>
+          <w:iCs/>
+          <w:sz w:val="24"/>
+          <w:szCs w:val="24"/>
+        </w:rPr>
+        <w:t xml:space="preserve"> data</w:t>
+      </w:r>
+      <w:r>
+        <w:rPr>
+          <w:rFonts w:ascii="Times New Roman" w:hAnsi="Times New Roman" w:cs="Times New Roman"/>
+          <w:i/>
+          <w:iCs/>
+          <w:sz w:val="24"/>
+          <w:szCs w:val="24"/>
+        </w:rPr>
+        <w:t xml:space="preserve"> (case folding, tokenizing, stopword removal, stemming)</w:t>
+      </w:r>
+      <w:r>
+        <w:rPr>
+          <w:rFonts w:ascii="Times New Roman" w:hAnsi="Times New Roman" w:cs="Times New Roman"/>
+          <w:sz w:val="24"/>
+          <w:szCs w:val="24"/>
+        </w:rPr>
+        <w:t>, kemudian melakukan pembagian data, yaitu data latih</w:t>
+      </w:r>
+      <w:r>
+        <w:rPr>
+          <w:rFonts w:ascii="Times New Roman" w:hAnsi="Times New Roman" w:cs="Times New Roman"/>
+          <w:sz w:val="24"/>
+          <w:szCs w:val="24"/>
+        </w:rPr>
+        <w:t>, data uji</w:t>
+      </w:r>
+      <w:r>
+        <w:rPr>
+          <w:rFonts w:ascii="Times New Roman" w:hAnsi="Times New Roman" w:cs="Times New Roman"/>
+          <w:sz w:val="24"/>
+          <w:szCs w:val="24"/>
+        </w:rPr>
+        <w:t xml:space="preserve">, lalu pelatihan dengan </w:t>
+      </w:r>
+      <w:r>
+        <w:rPr>
+          <w:rFonts w:ascii="Times New Roman" w:hAnsi="Times New Roman" w:cs="Times New Roman"/>
+          <w:i/>
+          <w:iCs/>
+          <w:sz w:val="24"/>
+          <w:szCs w:val="24"/>
+        </w:rPr>
+        <w:t xml:space="preserve">navies bayes </w:t>
+      </w:r>
+      <w:r>
+        <w:rPr>
+          <w:rFonts w:ascii="Times New Roman" w:hAnsi="Times New Roman" w:cs="Times New Roman"/>
+          <w:sz w:val="24"/>
+          <w:szCs w:val="24"/>
+        </w:rPr>
+        <w:t>menggunakan data latih,</w:t>
+      </w:r>
+      <w:r>
+        <w:rPr>
+          <w:rFonts w:ascii="Times New Roman" w:hAnsi="Times New Roman" w:cs="Times New Roman"/>
+          <w:sz w:val="24"/>
+          <w:szCs w:val="24"/>
+        </w:rPr>
+        <w:t xml:space="preserve"> lalu evaluasi dengan meguji menggunakan data uji </w:t>
+      </w:r>
+      <w:r>
+        <w:rPr>
+          <w:rFonts w:ascii="Times New Roman" w:hAnsi="Times New Roman" w:cs="Times New Roman"/>
+          <w:sz w:val="24"/>
+          <w:szCs w:val="24"/>
+        </w:rPr>
+        <w:t xml:space="preserve">sebanyak 1500 data </w:t>
+      </w:r>
+      <w:r>
+        <w:rPr>
+          <w:rFonts w:ascii="Times New Roman" w:hAnsi="Times New Roman" w:cs="Times New Roman"/>
+          <w:sz w:val="24"/>
+          <w:szCs w:val="24"/>
+        </w:rPr>
+        <w:t xml:space="preserve">menghasilkan akurasi sebesar 97,13% </w:t>
+      </w:r>
+      <w:r>
+        <w:rPr>
+          <w:rFonts w:ascii="Times New Roman" w:hAnsi="Times New Roman" w:cs="Times New Roman"/>
+          <w:sz w:val="24"/>
+          <w:szCs w:val="24"/>
+        </w:rPr>
+        <w:fldChar w:fldCharType="begin" w:fldLock="1"/>
+      </w:r>
+      <w:r>
+        <w:rPr>
+          <w:rFonts w:ascii="Times New Roman" w:hAnsi="Times New Roman" w:cs="Times New Roman"/>
+          <w:sz w:val="24"/>
+          <w:szCs w:val="24"/>
+        </w:rPr>
+        <w:instrText>ADDIN CSL_CITATION {"citationItems":[{"id":"ITEM-1","itemData":{"DOI":"10.52005/REKAYASA.V6I1.86","ISSN":"2776-0197","abstract":"Tokopedia merupakan toko online yang paling banyak dikunjungi masyarakat Indonesia yakni dengan total pengunjung mencapai 1,2 miliar yang terbagi dari 863,1 juta pengunjung dari web mobile dan 329,8 juta pengunjung dari desktop. Meskipun menduduki peringkat teratas dan rating 5 mendapatkan nilai terbanyak, tentu tidak semua memberikan komentar positif, sebagian ada yang memberikan komentar negatif, unsur kepercayaan pengguna memegang peranan penting untuk kelangsungan toko online, terkadang produk yang dijual atau dibeli melalui salah satu situs ecommerce barang (produknya) tidak sesuai dengan foto di iklan dan juga terkadang barangnya tidak sesuai dengan apa yang di inginkan. Untuk meneliti dan menganalisis hal tersebut maka diperlukan suatu metode dan analisis untuk mengklasifikasikan komentar pengguna ke dalam beberapa kategori, dimana dalam penelitian ini berupa kategori positif dan negatif. Penelitian ini menggunakan metode Naive Bayes untuk menghasilkan sentimen positif dan negatif terhadap komentar pengguna aplikasi Tokopedia di Playstore. Pengujian berdasarkan nilai class negative, class positive, recall, dan accuracy pada analisis sentimen. dengan nilai accuracy performance yang baik sebesar 97,13%, dengan nilai precision 1 Sementara pada Class Recall dihasilkan nilai 95,49% (positive class: negative). Dan nilai AUC 0,980.","author":[{"dropping-particle":"","family":"Apriani","given":"Rita","non-dropping-particle":"","parse-names":false,"suffix":""},{"dropping-particle":"","family":"Gustian","given":"Dudih","non-dropping-particle":"","parse-names":false,"suffix":""},{"dropping-particle":"","family":"Program","given":"Studi","non-dropping-particle":"","parse-names":false,"suffix":""},{"dropping-particle":"","family":"Sistem","given":"Informasi","non-dropping-particle":"","parse-names":false,"suffix":""},{"dropping-particle":"","family":"Putra","given":"Universitas Nusa","non-dropping-particle":"","parse-names":false,"suffix":""},{"dropping-particle":"","family":"Indonesia","given":"Sukabumi","non-dropping-particle":"","parse-names":false,"suffix":""},{"dropping-particle":"","family":"Raya","given":"Jl","non-dropping-particle":"","parse-names":false,"suffix":""},{"dropping-particle":"","family":"Kaler","given":"Cibolang","non-dropping-particle":"","parse-names":false,"suffix":""},{"dropping-particle":"","family":"21","given":"No","non-dropping-particle":"","parse-names":false,"suffix":""},{"dropping-particle":"","family":"Sukabumi","given":"Kab","non-dropping-particle":"","parse-names":false,"suffix":""}],"container-title":"Jurnal Rekayasa Teknologi Nusa Putra","id":"ITEM-1","issue":"1","issued":{"date-parts":[["2019","9","12"]]},"page":"54-62","title":"ANALISIS SENTIMEN DENGAN NAÏVE BAYES TERHADAP KOMENTAR APLIKASI TOKOPEDIA","type":"article-journal","volume":"6"},"uris":["http://www.mendeley.com/documents/?uuid=7218c078-684a-3eaa-adfe-53373b2cdc82"]}],"mendeley":{"formattedCitation":"(Apriani et al., 2019)","plainTextFormattedCitation":"(Apriani et al., 2019)"},"properties":{"noteIndex":0},"schema":"https://github.com/citation-style-language/schema/raw/master/csl-citation.json"}</w:instrText>
+      </w:r>
+      <w:r>
+        <w:rPr>
+          <w:rFonts w:ascii="Times New Roman" w:hAnsi="Times New Roman" w:cs="Times New Roman"/>
+          <w:sz w:val="24"/>
+          <w:szCs w:val="24"/>
+        </w:rPr>
+        <w:fldChar w:fldCharType="separate"/>
+      </w:r>
+      <w:r>
+        <w:rPr>
+          <w:rFonts w:ascii="Times New Roman" w:hAnsi="Times New Roman" w:cs="Times New Roman"/>
+          <w:noProof/>
+          <w:sz w:val="24"/>
+          <w:szCs w:val="24"/>
+        </w:rPr>
+        <w:t>(Apriani et al., 2019)</w:t>
+      </w:r>
+      <w:r>
+        <w:rPr>
+          <w:rFonts w:ascii="Times New Roman" w:hAnsi="Times New Roman" w:cs="Times New Roman"/>
+          <w:sz w:val="24"/>
+          <w:szCs w:val="24"/>
+        </w:rPr>
+        <w:fldChar w:fldCharType="end"/>
+      </w:r>
+      <w:r>
+        <w:rPr>
+          <w:rFonts w:ascii="Times New Roman" w:hAnsi="Times New Roman" w:cs="Times New Roman"/>
+          <w:sz w:val="24"/>
+          <w:szCs w:val="24"/>
+        </w:rPr>
+        <w:t>.</w:t>
+      </w:r>
+    </w:p>
+    <w:p>
+      <w:pPr>
+        <w:pStyle w:val="ListParagraph"/>
+        <w:spacing w:after="0" w:line="360" w:lineRule="auto"/>
+        <w:ind w:left="0" w:firstLine="357"/>
+        <w:jc w:val="both"/>
+        <w:rPr>
+          <w:rFonts w:ascii="Times New Roman" w:hAnsi="Times New Roman" w:cs="Times New Roman"/>
+          <w:i/>
+          <w:iCs/>
+          <w:sz w:val="24"/>
+          <w:szCs w:val="24"/>
+        </w:rPr>
+      </w:pPr>
+      <w:r>
+        <w:rPr>
+          <w:rFonts w:ascii="Times New Roman" w:hAnsi="Times New Roman" w:cs="Times New Roman"/>
+          <w:i/>
+          <w:iCs/>
+          <w:sz w:val="24"/>
+          <w:szCs w:val="24"/>
+        </w:rPr>
+        <w:t xml:space="preserve"> </w:t>
+      </w:r>
+    </w:p>
+    <w:p>
+      <w:pPr>
+        <w:pStyle w:val="ListParagraph"/>
+        <w:spacing w:after="0" w:line="360" w:lineRule="auto"/>
+        <w:ind w:left="0" w:firstLine="357"/>
+        <w:jc w:val="both"/>
+        <w:rPr>
+          <w:rFonts w:ascii="Times New Roman" w:hAnsi="Times New Roman" w:cs="Times New Roman"/>
+          <w:sz w:val="24"/>
+          <w:szCs w:val="24"/>
+        </w:rPr>
+      </w:pPr>
+    </w:p>
+    <w:p>
+      <w:pPr>
+        <w:pStyle w:val="ListParagraph"/>
+        <w:spacing w:after="0" w:line="360" w:lineRule="auto"/>
+        <w:ind w:left="0" w:firstLine="357"/>
+        <w:jc w:val="both"/>
+        <w:rPr>
+          <w:rFonts w:ascii="Times New Roman" w:hAnsi="Times New Roman" w:cs="Times New Roman"/>
+          <w:sz w:val="24"/>
+          <w:szCs w:val="24"/>
+        </w:rPr>
+      </w:pPr>
       <w:r>
         <w:rPr>
           <w:rFonts w:ascii="Times New Roman" w:hAnsi="Times New Roman" w:cs="Times New Roman"/>
@@ -7446,7 +8673,31 @@
           <w:sz w:val="24"/>
           <w:szCs w:val="24"/>
         </w:rPr>
-        <w:t xml:space="preserve"> yang baik berdasarkan hasil akurasi.</w:t>
+        <w:t xml:space="preserve"> yang baik</w:t>
+      </w:r>
+      <w:r>
+        <w:rPr>
+          <w:rFonts w:ascii="Times New Roman" w:hAnsi="Times New Roman" w:cs="Times New Roman"/>
+          <w:sz w:val="24"/>
+          <w:szCs w:val="24"/>
+        </w:rPr>
+        <w:t xml:space="preserve"> digunakan untuk dilakukan </w:t>
+      </w:r>
+      <w:r>
+        <w:rPr>
+          <w:rFonts w:ascii="Times New Roman" w:hAnsi="Times New Roman" w:cs="Times New Roman"/>
+          <w:sz w:val="24"/>
+          <w:szCs w:val="24"/>
+        </w:rPr>
+        <w:t>analisis sentimen</w:t>
+      </w:r>
+      <w:r>
+        <w:rPr>
+          <w:rFonts w:ascii="Times New Roman" w:hAnsi="Times New Roman" w:cs="Times New Roman"/>
+          <w:sz w:val="24"/>
+          <w:szCs w:val="24"/>
+        </w:rPr>
+        <w:t xml:space="preserve"> berdasarkan hasil akurasi.</w:t>
       </w:r>
     </w:p>
     <w:p>
@@ -7670,14 +8921,13 @@
           <w:szCs w:val="24"/>
         </w:rPr>
       </w:pPr>
-      <w:commentRangeStart w:id="1"/>
-      <w:r>
-        <w:rPr>
-          <w:rFonts w:ascii="Times New Roman" w:hAnsi="Times New Roman" w:cs="Times New Roman"/>
-          <w:sz w:val="24"/>
-          <w:szCs w:val="24"/>
-        </w:rPr>
-        <w:lastRenderedPageBreak/>
+      <w:commentRangeStart w:id="4"/>
+      <w:r>
+        <w:rPr>
+          <w:rFonts w:ascii="Times New Roman" w:hAnsi="Times New Roman" w:cs="Times New Roman"/>
+          <w:sz w:val="24"/>
+          <w:szCs w:val="24"/>
+        </w:rPr>
         <w:t xml:space="preserve">Bagaimana cara melakukan komparasi </w:t>
       </w:r>
       <w:r>
@@ -7698,12 +8948,12 @@
         </w:rPr>
         <w:t xml:space="preserve"> untuk analisis sentimen berdasarkan 2 kondisi positif dan negatif?</w:t>
       </w:r>
-      <w:commentRangeEnd w:id="1"/>
+      <w:commentRangeEnd w:id="4"/>
       <w:r>
         <w:rPr>
           <w:rStyle w:val="CommentReference"/>
         </w:rPr>
-        <w:commentReference w:id="1"/>
+        <w:commentReference w:id="4"/>
       </w:r>
     </w:p>
     <w:p>
@@ -7733,7 +8983,7 @@
           <w:szCs w:val="24"/>
         </w:rPr>
       </w:pPr>
-      <w:commentRangeStart w:id="2"/>
+      <w:commentRangeStart w:id="5"/>
       <w:r>
         <w:rPr>
           <w:rFonts w:ascii="Times New Roman" w:hAnsi="Times New Roman" w:cs="Times New Roman"/>
@@ -7744,12 +8994,12 @@
         </w:rPr>
         <w:t>Batasan Masalah</w:t>
       </w:r>
-      <w:commentRangeEnd w:id="2"/>
+      <w:commentRangeEnd w:id="5"/>
       <w:r>
         <w:rPr>
           <w:rStyle w:val="CommentReference"/>
         </w:rPr>
-        <w:commentReference w:id="2"/>
+        <w:commentReference w:id="5"/>
       </w:r>
     </w:p>
     <w:p>
@@ -7823,6 +9073,7 @@
           <w:sz w:val="24"/>
           <w:szCs w:val="24"/>
         </w:rPr>
+        <w:lastRenderedPageBreak/>
         <w:t>Meng</w:t>
       </w:r>
       <w:r>
@@ -7947,7 +9198,7 @@
           <w:sz w:val="24"/>
           <w:szCs w:val="24"/>
         </w:rPr>
-        <w:t xml:space="preserve"> </w:t>
+        <w:t>.</w:t>
       </w:r>
     </w:p>
     <w:p>
@@ -8292,7 +9543,7 @@
           <w:szCs w:val="24"/>
         </w:rPr>
       </w:pPr>
-      <w:commentRangeStart w:id="3"/>
+      <w:commentRangeStart w:id="6"/>
       <w:r>
         <w:rPr>
           <w:rFonts w:ascii="Times New Roman" w:hAnsi="Times New Roman" w:cs="Times New Roman"/>
@@ -8378,12 +9629,12 @@
         </w:rPr>
         <w:t>konsumen</w:t>
       </w:r>
-      <w:commentRangeEnd w:id="3"/>
+      <w:commentRangeEnd w:id="6"/>
       <w:r>
         <w:rPr>
           <w:rStyle w:val="CommentReference"/>
         </w:rPr>
-        <w:commentReference w:id="3"/>
+        <w:commentReference w:id="6"/>
       </w:r>
       <w:r>
         <w:rPr>
@@ -8513,16 +9764,7 @@
           <w:sz w:val="24"/>
           <w:szCs w:val="24"/>
         </w:rPr>
-        <w:t xml:space="preserve">sedangkan data </w:t>
-      </w:r>
-      <w:r>
-        <w:rPr>
-          <w:rFonts w:ascii="Times New Roman" w:hAnsi="Times New Roman" w:cs="Times New Roman"/>
-          <w:sz w:val="24"/>
-          <w:szCs w:val="24"/>
-        </w:rPr>
-        <w:lastRenderedPageBreak/>
-        <w:t xml:space="preserve">yang sudah didapat dari </w:t>
+        <w:t xml:space="preserve">sedangkan data yang sudah didapat dari </w:t>
       </w:r>
       <w:r>
         <w:rPr>
@@ -8619,6 +9861,7 @@
           <w:sz w:val="24"/>
           <w:szCs w:val="24"/>
         </w:rPr>
+        <w:lastRenderedPageBreak/>
         <w:t>Pada proposal tugas akhir dilakukan proses agar dapat dilakuk</w:t>
       </w:r>
       <w:r>
@@ -9653,7 +10896,6 @@
           <w:sz w:val="24"/>
           <w:szCs w:val="24"/>
         </w:rPr>
-        <w:lastRenderedPageBreak/>
         <w:t xml:space="preserve">Pemodelan </w:t>
       </w:r>
     </w:p>
@@ -9711,6 +10953,7 @@
           <w:sz w:val="24"/>
           <w:szCs w:val="24"/>
         </w:rPr>
+        <w:lastRenderedPageBreak/>
         <w:t>supervised learning</w:t>
       </w:r>
       <w:r>
@@ -10793,16 +12036,7 @@
           <w:sz w:val="24"/>
           <w:szCs w:val="24"/>
         </w:rPr>
-        <w:t xml:space="preserve"> dikalkulasi </w:t>
-      </w:r>
-      <w:r>
-        <w:rPr>
-          <w:rFonts w:ascii="Times New Roman" w:hAnsi="Times New Roman" w:cs="Times New Roman"/>
-          <w:sz w:val="24"/>
-          <w:szCs w:val="24"/>
-        </w:rPr>
-        <w:lastRenderedPageBreak/>
-        <w:t>untuk melihat kemiripan antar dokumen</w:t>
+        <w:t xml:space="preserve"> dikalkulasi untuk melihat kemiripan antar dokumen</w:t>
       </w:r>
       <w:r>
         <w:rPr>
@@ -10928,6 +12162,7 @@
           <w:sz w:val="24"/>
           <w:szCs w:val="24"/>
         </w:rPr>
+        <w:lastRenderedPageBreak/>
         <w:t xml:space="preserve">Merupakan tahapan </w:t>
       </w:r>
       <w:r>
@@ -11996,18 +13231,7 @@
           <w:sz w:val="24"/>
           <w:szCs w:val="24"/>
         </w:rPr>
-        <w:t xml:space="preserve">, false </w:t>
-      </w:r>
-      <w:r>
-        <w:rPr>
-          <w:rFonts w:ascii="Times New Roman" w:hAnsi="Times New Roman" w:cs="Times New Roman"/>
-          <w:i/>
-          <w:iCs/>
-          <w:sz w:val="24"/>
-          <w:szCs w:val="24"/>
-        </w:rPr>
-        <w:lastRenderedPageBreak/>
-        <w:t>positive</w:t>
+        <w:t>, false positive</w:t>
       </w:r>
       <w:r>
         <w:rPr>
@@ -12198,6 +13422,7 @@
           <w:sz w:val="24"/>
           <w:szCs w:val="24"/>
         </w:rPr>
+        <w:lastRenderedPageBreak/>
         <w:t>R</w:t>
       </w:r>
       <w:r>
@@ -13010,7 +14235,7 @@
           <w:sz w:val="24"/>
           <w:szCs w:val="24"/>
         </w:rPr>
-        <w:instrText>ADDIN CSL_CITATION {"citationItems":[{"id":"ITEM-1","itemData":{"DOI":"10.1109/ACCESS.2020.2994222","ISSN":"21693536","abstract":"To accurately rank various web services can be a very challenging task depending on the evaluation criteria used, however, it can play an important role in performing a better selection of web services afterward. This paper proposes an approach to evaluate trust prediction and confusion matrix to rank web services from throughput and response time. AdaBoostM1 and J48 classifiers are used as binary classifiers on a benchmark web services dataset. The trust score (TS) measuring method is proposed by using the confusion matrix to determine trust scores of all web services. Trust prediction is calculated using 5-Fold, 10-Fold, and 15-Fold cross-validation methods. The reported results showed that the web service 1 (WS1) was most trusted with (48.5294%) TS value, and web service 2 (WS2) was least trusted with (24.0196%) TS value by users. Correct prediction of trusted and untrusted users in web services invocation has improved the overall selection process in a pool of similar web services. Kappa statistics values are used for the evaluation of the proposed approach and for performance comparison of the two above-mentioned classifiers.","author":[{"dropping-particle":"","family":"Hasnain","given":"Muhammad","non-dropping-particle":"","parse-names":false,"suffix":""},{"dropping-particle":"","family":"Pasha","given":"Muhammad Fermi","non-dropping-particle":"","parse-names":false,"suffix":""},{"dropping-particle":"","family":"Ghani","given":"Imran","non-dropping-particle":"","parse-names":false,"suffix":""},{"dropping-particle":"","family":"Imran","given":"Muhammad","non-dropping-particle":"","parse-names":false,"suffix":""},{"dropping-particle":"","family":"Alzahrani","given":"Mohammed Y.","non-dropping-particle":"","parse-names":false,"suffix":""},{"dropping-particle":"","family":"Budiarto","given":"Rahmat","non-dropping-particle":"","parse-names":false,"suffix":""}],"container-title":"IEEE Access","id":"ITEM-1","issued":{"date-parts":[["2020"]]},"page":"90847-90861","publisher":"Institute of Electrical and Electronics Engineers Inc.","title":"Evaluating Trust Prediction and Confusion Matrix Measures for Web Services Ranking","type":"article-journal","volume":"8"},"uris":["http://www.mendeley.com/documents/?uuid=b7f573d3-745b-3e0a-831e-f7f63ffb9212"]}],"mendeley":{"formattedCitation":"(Hasnain et al., 2020)","plainTextFormattedCitation":"(Hasnain et al., 2020)"},"properties":{"noteIndex":0},"schema":"https://github.com/citation-style-language/schema/raw/master/csl-citation.json"}</w:instrText>
+        <w:instrText>ADDIN CSL_CITATION {"citationItems":[{"id":"ITEM-1","itemData":{"DOI":"10.1109/ACCESS.2020.2994222","ISSN":"21693536","abstract":"To accurately rank various web services can be a very challenging task depending on the evaluation criteria used, however, it can play an important role in performing a better selection of web services afterward. This paper proposes an approach to evaluate trust prediction and confusion matrix to rank web services from throughput and response time. AdaBoostM1 and J48 classifiers are used as binary classifiers on a benchmark web services dataset. The trust score (TS) measuring method is proposed by using the confusion matrix to determine trust scores of all web services. Trust prediction is calculated using 5-Fold, 10-Fold, and 15-Fold cross-validation methods. The reported results showed that the web service 1 (WS1) was most trusted with (48.5294%) TS value, and web service 2 (WS2) was least trusted with (24.0196%) TS value by users. Correct prediction of trusted and untrusted users in web services invocation has improved the overall selection process in a pool of similar web services. Kappa statistics values are used for the evaluation of the proposed approach and for performance comparison of the two above-mentioned classifiers.","author":[{"dropping-particle":"","family":"Hasnain","given":"Muhammad","non-dropping-particle":"","parse-names":false,"suffix":""},{"dropping-particle":"","family":"Pasha","given":"Muhammad Fermi","non-dropping-particle":"","parse-names":false,"suffix":""},{"dropping-particle":"","family":"Ghani","given":"Imran","non-dropping-particle":"","parse-names":false,"suffix":""},{"dropping-particle":"","family":"Imran","given":"Muhammad","non-dropping-particle":"","parse-names":false,"suffix":""},{"dropping-particle":"","family":"Alzahrani","given":"Mohammed Y.","non-dropping-particle":"","parse-names":false,"suffix":""},{"dropping-particle":"","family":"Budiarto","given":"Rahmat","non-dropping-particle":"","parse-names":false,"suffix":""}],"container-title":"IEEE Access","id":"ITEM-1","issued":{"date-parts":[["2020"]]},"page":"90847-90861","publisher":"Institute of Electrical and Electronics Engineers Inc.","title":"Evaluating Trust Prediction and Confusion Matrix Measures for Web Services Ranking","type":"article-journal","volume":"8"},"uris":["http://www.mendeley.com/documents/?uuid=b7f573d3-745b-3e0a-831e-f7f63ffb9212"]}],"mendeley":{"formattedCitation":"(Hasnain et al., 2020)","plainTextFormattedCitation":"(Hasnain et al., 2020)","previouslyFormattedCitation":"(Hasnain et al., 2020)"},"properties":{"noteIndex":0},"schema":"https://github.com/citation-style-language/schema/raw/master/csl-citation.json"}</w:instrText>
       </w:r>
       <w:r>
         <w:rPr>
@@ -13256,7 +14481,6 @@
           <w:sz w:val="24"/>
           <w:szCs w:val="24"/>
         </w:rPr>
-        <w:lastRenderedPageBreak/>
         <w:t xml:space="preserve"> </w:t>
       </w:r>
       <w:r>
@@ -13347,18 +14571,28 @@
           <w:sz w:val="24"/>
           <w:szCs w:val="24"/>
         </w:rPr>
-        <w:t xml:space="preserve">Apriliani, D., Abidin, T., Sutanta, E., Hamzah, A., &amp; Somantri, O. (2020). Sentiment analysis for assessment of hotel services review using feature selection approach based-on decision tree. </w:t>
-      </w:r>
-      <w:r>
-        <w:rPr>
-          <w:rFonts w:ascii="Times New Roman" w:hAnsi="Times New Roman" w:cs="Times New Roman"/>
-          <w:i/>
-          <w:iCs/>
-          <w:noProof/>
-          <w:sz w:val="24"/>
-          <w:szCs w:val="24"/>
-        </w:rPr>
-        <w:t>International Journal of Advanced Computer Science and Applications</w:t>
+        <w:t xml:space="preserve">Apriani, R., Gustian, D., Program, S., Sistem, I., Putra, U. N., Indonesia, S., Raya, J., Kaler, C., 21, N., &amp; Sukabumi, K. (2019). ANALISIS SENTIMEN </w:t>
+      </w:r>
+      <w:r>
+        <w:rPr>
+          <w:rFonts w:ascii="Times New Roman" w:hAnsi="Times New Roman" w:cs="Times New Roman"/>
+          <w:noProof/>
+          <w:sz w:val="24"/>
+          <w:szCs w:val="24"/>
+        </w:rPr>
+        <w:lastRenderedPageBreak/>
+        <w:t xml:space="preserve">DENGAN NAÏVE BAYES TERHADAP KOMENTAR APLIKASI TOKOPEDIA. </w:t>
+      </w:r>
+      <w:r>
+        <w:rPr>
+          <w:rFonts w:ascii="Times New Roman" w:hAnsi="Times New Roman" w:cs="Times New Roman"/>
+          <w:i/>
+          <w:iCs/>
+          <w:noProof/>
+          <w:sz w:val="24"/>
+          <w:szCs w:val="24"/>
+        </w:rPr>
+        <w:t>Jurnal Rekayasa Teknologi Nusa Putra</w:t>
       </w:r>
       <w:r>
         <w:rPr>
@@ -13378,16 +14612,16 @@
           <w:sz w:val="24"/>
           <w:szCs w:val="24"/>
         </w:rPr>
-        <w:t>11</w:t>
-      </w:r>
-      <w:r>
-        <w:rPr>
-          <w:rFonts w:ascii="Times New Roman" w:hAnsi="Times New Roman" w:cs="Times New Roman"/>
-          <w:noProof/>
-          <w:sz w:val="24"/>
-          <w:szCs w:val="24"/>
-        </w:rPr>
-        <w:t>(4), 240–245. https://doi.org/10.14569/IJACSA.2020.0110432</w:t>
+        <w:t>6</w:t>
+      </w:r>
+      <w:r>
+        <w:rPr>
+          <w:rFonts w:ascii="Times New Roman" w:hAnsi="Times New Roman" w:cs="Times New Roman"/>
+          <w:noProof/>
+          <w:sz w:val="24"/>
+          <w:szCs w:val="24"/>
+        </w:rPr>
+        <w:t>(1), 54–62. https://doi.org/10.52005/REKAYASA.V6I1.86</w:t>
       </w:r>
     </w:p>
     <w:p>
@@ -13412,27 +14646,47 @@
           <w:sz w:val="24"/>
           <w:szCs w:val="24"/>
         </w:rPr>
-        <w:t xml:space="preserve">Cunningham, P., &amp; Delany, S. J. (2021). K-Nearest Neighbour Classifiers-A Tutorial. In </w:t>
-      </w:r>
-      <w:r>
-        <w:rPr>
-          <w:rFonts w:ascii="Times New Roman" w:hAnsi="Times New Roman" w:cs="Times New Roman"/>
-          <w:i/>
-          <w:iCs/>
-          <w:noProof/>
-          <w:sz w:val="24"/>
-          <w:szCs w:val="24"/>
-        </w:rPr>
-        <w:t>ACM Computing Surveys</w:t>
-      </w:r>
-      <w:r>
-        <w:rPr>
-          <w:rFonts w:ascii="Times New Roman" w:hAnsi="Times New Roman" w:cs="Times New Roman"/>
-          <w:noProof/>
-          <w:sz w:val="24"/>
-          <w:szCs w:val="24"/>
-        </w:rPr>
-        <w:t xml:space="preserve"> (Vol. 54, Issue 6). Association for Computing Machinery. https://doi.org/10.1145/3459665</w:t>
+        <w:t xml:space="preserve">Apriliani, D., Abidin, T., Sutanta, E., Hamzah, A., &amp; Somantri, O. (2020). Sentiment analysis for assessment of hotel services review using feature selection approach based-on decision tree. </w:t>
+      </w:r>
+      <w:r>
+        <w:rPr>
+          <w:rFonts w:ascii="Times New Roman" w:hAnsi="Times New Roman" w:cs="Times New Roman"/>
+          <w:i/>
+          <w:iCs/>
+          <w:noProof/>
+          <w:sz w:val="24"/>
+          <w:szCs w:val="24"/>
+        </w:rPr>
+        <w:t>International Journal of Advanced Computer Science and Applications</w:t>
+      </w:r>
+      <w:r>
+        <w:rPr>
+          <w:rFonts w:ascii="Times New Roman" w:hAnsi="Times New Roman" w:cs="Times New Roman"/>
+          <w:noProof/>
+          <w:sz w:val="24"/>
+          <w:szCs w:val="24"/>
+        </w:rPr>
+        <w:t xml:space="preserve">, </w:t>
+      </w:r>
+      <w:r>
+        <w:rPr>
+          <w:rFonts w:ascii="Times New Roman" w:hAnsi="Times New Roman" w:cs="Times New Roman"/>
+          <w:i/>
+          <w:iCs/>
+          <w:noProof/>
+          <w:sz w:val="24"/>
+          <w:szCs w:val="24"/>
+        </w:rPr>
+        <w:t>11</w:t>
+      </w:r>
+      <w:r>
+        <w:rPr>
+          <w:rFonts w:ascii="Times New Roman" w:hAnsi="Times New Roman" w:cs="Times New Roman"/>
+          <w:noProof/>
+          <w:sz w:val="24"/>
+          <w:szCs w:val="24"/>
+        </w:rPr>
+        <w:t>(4), 240–245. https://doi.org/10.14569/IJACSA.2020.0110432</w:t>
       </w:r>
     </w:p>
     <w:p>
@@ -13457,47 +14711,27 @@
           <w:sz w:val="24"/>
           <w:szCs w:val="24"/>
         </w:rPr>
-        <w:t xml:space="preserve">Deviyanto, A., &amp; Wahyudi, M. D. R. (2018). PENERAPAN ANALISIS SENTIMEN PADA PENGGUNA TWITTER MENGGUNAKAN METODE K-NEAREST NEIGHBOR. </w:t>
-      </w:r>
-      <w:r>
-        <w:rPr>
-          <w:rFonts w:ascii="Times New Roman" w:hAnsi="Times New Roman" w:cs="Times New Roman"/>
-          <w:i/>
-          <w:iCs/>
-          <w:noProof/>
-          <w:sz w:val="24"/>
-          <w:szCs w:val="24"/>
-        </w:rPr>
-        <w:t>JISKA (Jurnal Informatika Sunan Kalijaga)</w:t>
-      </w:r>
-      <w:r>
-        <w:rPr>
-          <w:rFonts w:ascii="Times New Roman" w:hAnsi="Times New Roman" w:cs="Times New Roman"/>
-          <w:noProof/>
-          <w:sz w:val="24"/>
-          <w:szCs w:val="24"/>
-        </w:rPr>
-        <w:t xml:space="preserve">, </w:t>
-      </w:r>
-      <w:r>
-        <w:rPr>
-          <w:rFonts w:ascii="Times New Roman" w:hAnsi="Times New Roman" w:cs="Times New Roman"/>
-          <w:i/>
-          <w:iCs/>
-          <w:noProof/>
-          <w:sz w:val="24"/>
-          <w:szCs w:val="24"/>
-        </w:rPr>
-        <w:t>3</w:t>
-      </w:r>
-      <w:r>
-        <w:rPr>
-          <w:rFonts w:ascii="Times New Roman" w:hAnsi="Times New Roman" w:cs="Times New Roman"/>
-          <w:noProof/>
-          <w:sz w:val="24"/>
-          <w:szCs w:val="24"/>
-        </w:rPr>
-        <w:t>(1), 1. https://doi.org/10.14421/jiska.2018.31-01</w:t>
+        <w:t xml:space="preserve">Cunningham, P., &amp; Delany, S. J. (2021). K-Nearest Neighbour Classifiers-A Tutorial. In </w:t>
+      </w:r>
+      <w:r>
+        <w:rPr>
+          <w:rFonts w:ascii="Times New Roman" w:hAnsi="Times New Roman" w:cs="Times New Roman"/>
+          <w:i/>
+          <w:iCs/>
+          <w:noProof/>
+          <w:sz w:val="24"/>
+          <w:szCs w:val="24"/>
+        </w:rPr>
+        <w:t>ACM Computing Surveys</w:t>
+      </w:r>
+      <w:r>
+        <w:rPr>
+          <w:rFonts w:ascii="Times New Roman" w:hAnsi="Times New Roman" w:cs="Times New Roman"/>
+          <w:noProof/>
+          <w:sz w:val="24"/>
+          <w:szCs w:val="24"/>
+        </w:rPr>
+        <w:t xml:space="preserve"> (Vol. 54, Issue 6). Association for Computing Machinery. https://doi.org/10.1145/3459665</w:t>
       </w:r>
     </w:p>
     <w:p>
@@ -13522,18 +14756,18 @@
           <w:sz w:val="24"/>
           <w:szCs w:val="24"/>
         </w:rPr>
-        <w:t xml:space="preserve">Dwiki, A., Putra, A., &amp; Juanita, S. (2021). Analisis Sentimen pada Ulasan pengguna Aplikasi Bibit Dan Bareksa dengan Algoritma KNN. </w:t>
-      </w:r>
-      <w:r>
-        <w:rPr>
-          <w:rFonts w:ascii="Times New Roman" w:hAnsi="Times New Roman" w:cs="Times New Roman"/>
-          <w:i/>
-          <w:iCs/>
-          <w:noProof/>
-          <w:sz w:val="24"/>
-          <w:szCs w:val="24"/>
-        </w:rPr>
-        <w:t>JATISI (Jurnal Teknik Informatika Dan Sistem Informasi)</w:t>
+        <w:t xml:space="preserve">Deviyanto, A., &amp; Wahyudi, M. D. R. (2018). PENERAPAN ANALISIS SENTIMEN PADA PENGGUNA TWITTER MENGGUNAKAN METODE K-NEAREST NEIGHBOR. </w:t>
+      </w:r>
+      <w:r>
+        <w:rPr>
+          <w:rFonts w:ascii="Times New Roman" w:hAnsi="Times New Roman" w:cs="Times New Roman"/>
+          <w:i/>
+          <w:iCs/>
+          <w:noProof/>
+          <w:sz w:val="24"/>
+          <w:szCs w:val="24"/>
+        </w:rPr>
+        <w:t>JISKA (Jurnal Informatika Sunan Kalijaga)</w:t>
       </w:r>
       <w:r>
         <w:rPr>
@@ -13553,16 +14787,16 @@
           <w:sz w:val="24"/>
           <w:szCs w:val="24"/>
         </w:rPr>
-        <w:t>8</w:t>
-      </w:r>
-      <w:r>
-        <w:rPr>
-          <w:rFonts w:ascii="Times New Roman" w:hAnsi="Times New Roman" w:cs="Times New Roman"/>
-          <w:noProof/>
-          <w:sz w:val="24"/>
-          <w:szCs w:val="24"/>
-        </w:rPr>
-        <w:t>(2), 636–646. https://doi.org/10.35957/JATISI.V8I2.962</w:t>
+        <w:t>3</w:t>
+      </w:r>
+      <w:r>
+        <w:rPr>
+          <w:rFonts w:ascii="Times New Roman" w:hAnsi="Times New Roman" w:cs="Times New Roman"/>
+          <w:noProof/>
+          <w:sz w:val="24"/>
+          <w:szCs w:val="24"/>
+        </w:rPr>
+        <w:t>(1), 1. https://doi.org/10.14421/jiska.2018.31-01</w:t>
       </w:r>
     </w:p>
     <w:p>
@@ -13587,18 +14821,18 @@
           <w:sz w:val="24"/>
           <w:szCs w:val="24"/>
         </w:rPr>
-        <w:t xml:space="preserve">El Mohadab, M., Bouikhalene, B., &amp; Safi, S. (2019). Predicting rank for scientific research papers using supervised learning. </w:t>
-      </w:r>
-      <w:r>
-        <w:rPr>
-          <w:rFonts w:ascii="Times New Roman" w:hAnsi="Times New Roman" w:cs="Times New Roman"/>
-          <w:i/>
-          <w:iCs/>
-          <w:noProof/>
-          <w:sz w:val="24"/>
-          <w:szCs w:val="24"/>
-        </w:rPr>
-        <w:t>Applied Computing and Informatics</w:t>
+        <w:t xml:space="preserve">Dwiki, A., Putra, A., &amp; Juanita, S. (2021). Analisis Sentimen pada Ulasan pengguna Aplikasi Bibit Dan Bareksa dengan Algoritma KNN. </w:t>
+      </w:r>
+      <w:r>
+        <w:rPr>
+          <w:rFonts w:ascii="Times New Roman" w:hAnsi="Times New Roman" w:cs="Times New Roman"/>
+          <w:i/>
+          <w:iCs/>
+          <w:noProof/>
+          <w:sz w:val="24"/>
+          <w:szCs w:val="24"/>
+        </w:rPr>
+        <w:t>JATISI (Jurnal Teknik Informatika Dan Sistem Informasi)</w:t>
       </w:r>
       <w:r>
         <w:rPr>
@@ -13618,16 +14852,16 @@
           <w:sz w:val="24"/>
           <w:szCs w:val="24"/>
         </w:rPr>
-        <w:t>15</w:t>
-      </w:r>
-      <w:r>
-        <w:rPr>
-          <w:rFonts w:ascii="Times New Roman" w:hAnsi="Times New Roman" w:cs="Times New Roman"/>
-          <w:noProof/>
-          <w:sz w:val="24"/>
-          <w:szCs w:val="24"/>
-        </w:rPr>
-        <w:t>(2), 182–190. https://doi.org/10.1016/j.aci.2018.02.002</w:t>
+        <w:t>8</w:t>
+      </w:r>
+      <w:r>
+        <w:rPr>
+          <w:rFonts w:ascii="Times New Roman" w:hAnsi="Times New Roman" w:cs="Times New Roman"/>
+          <w:noProof/>
+          <w:sz w:val="24"/>
+          <w:szCs w:val="24"/>
+        </w:rPr>
+        <w:t>(2), 636–646. https://doi.org/10.35957/JATISI.V8I2.962</w:t>
       </w:r>
     </w:p>
     <w:p>
@@ -13652,18 +14886,18 @@
           <w:sz w:val="24"/>
           <w:szCs w:val="24"/>
         </w:rPr>
-        <w:t xml:space="preserve">Handayani, R. N. (2021). Optimasi Algoritma Support Vector Machine untuk Analisis Sentimen pada Ulasan Produk Tokopedia Menggunakan PSO. </w:t>
-      </w:r>
-      <w:r>
-        <w:rPr>
-          <w:rFonts w:ascii="Times New Roman" w:hAnsi="Times New Roman" w:cs="Times New Roman"/>
-          <w:i/>
-          <w:iCs/>
-          <w:noProof/>
-          <w:sz w:val="24"/>
-          <w:szCs w:val="24"/>
-        </w:rPr>
-        <w:t>Media Informatika</w:t>
+        <w:t xml:space="preserve">El Mohadab, M., Bouikhalene, B., &amp; Safi, S. (2019). Predicting rank for scientific research papers using supervised learning. </w:t>
+      </w:r>
+      <w:r>
+        <w:rPr>
+          <w:rFonts w:ascii="Times New Roman" w:hAnsi="Times New Roman" w:cs="Times New Roman"/>
+          <w:i/>
+          <w:iCs/>
+          <w:noProof/>
+          <w:sz w:val="24"/>
+          <w:szCs w:val="24"/>
+        </w:rPr>
+        <w:t>Applied Computing and Informatics</w:t>
       </w:r>
       <w:r>
         <w:rPr>
@@ -13683,16 +14917,16 @@
           <w:sz w:val="24"/>
           <w:szCs w:val="24"/>
         </w:rPr>
-        <w:t>20</w:t>
-      </w:r>
-      <w:r>
-        <w:rPr>
-          <w:rFonts w:ascii="Times New Roman" w:hAnsi="Times New Roman" w:cs="Times New Roman"/>
-          <w:noProof/>
-          <w:sz w:val="24"/>
-          <w:szCs w:val="24"/>
-        </w:rPr>
-        <w:t>(2), 97–108. https://doi.org/10.37595/MEDIAINFO.V20I2.59</w:t>
+        <w:t>15</w:t>
+      </w:r>
+      <w:r>
+        <w:rPr>
+          <w:rFonts w:ascii="Times New Roman" w:hAnsi="Times New Roman" w:cs="Times New Roman"/>
+          <w:noProof/>
+          <w:sz w:val="24"/>
+          <w:szCs w:val="24"/>
+        </w:rPr>
+        <w:t>(2), 182–190. https://doi.org/10.1016/j.aci.2018.02.002</w:t>
       </w:r>
     </w:p>
     <w:p>
@@ -13717,18 +14951,18 @@
           <w:sz w:val="24"/>
           <w:szCs w:val="24"/>
         </w:rPr>
-        <w:t xml:space="preserve">Hariyanto, H. T., &amp; Trisunarno, L. (2021). Analisis Pengaruh Online Customer Review, Online Customer Rating, dan Star Seller terhadap Kepercayaan Pelanggan Hingga Keputusan Pembelian pada Toko Online di Shopee. </w:t>
-      </w:r>
-      <w:r>
-        <w:rPr>
-          <w:rFonts w:ascii="Times New Roman" w:hAnsi="Times New Roman" w:cs="Times New Roman"/>
-          <w:i/>
-          <w:iCs/>
-          <w:noProof/>
-          <w:sz w:val="24"/>
-          <w:szCs w:val="24"/>
-        </w:rPr>
-        <w:t>Jurnal Teknik ITS</w:t>
+        <w:t xml:space="preserve">Handayani, R. N. (2021). Optimasi Algoritma Support Vector Machine untuk Analisis Sentimen pada Ulasan Produk Tokopedia Menggunakan PSO. </w:t>
+      </w:r>
+      <w:r>
+        <w:rPr>
+          <w:rFonts w:ascii="Times New Roman" w:hAnsi="Times New Roman" w:cs="Times New Roman"/>
+          <w:i/>
+          <w:iCs/>
+          <w:noProof/>
+          <w:sz w:val="24"/>
+          <w:szCs w:val="24"/>
+        </w:rPr>
+        <w:t>Media Informatika</w:t>
       </w:r>
       <w:r>
         <w:rPr>
@@ -13748,16 +14982,16 @@
           <w:sz w:val="24"/>
           <w:szCs w:val="24"/>
         </w:rPr>
-        <w:t>9</w:t>
-      </w:r>
-      <w:r>
-        <w:rPr>
-          <w:rFonts w:ascii="Times New Roman" w:hAnsi="Times New Roman" w:cs="Times New Roman"/>
-          <w:noProof/>
-          <w:sz w:val="24"/>
-          <w:szCs w:val="24"/>
-        </w:rPr>
-        <w:t>(2). https://doi.org/10.12962/j23373539.v9i2.56728</w:t>
+        <w:t>20</w:t>
+      </w:r>
+      <w:r>
+        <w:rPr>
+          <w:rFonts w:ascii="Times New Roman" w:hAnsi="Times New Roman" w:cs="Times New Roman"/>
+          <w:noProof/>
+          <w:sz w:val="24"/>
+          <w:szCs w:val="24"/>
+        </w:rPr>
+        <w:t>(2), 97–108. https://doi.org/10.37595/MEDIAINFO.V20I2.59</w:t>
       </w:r>
     </w:p>
     <w:p>
@@ -13782,30 +15016,18 @@
           <w:sz w:val="24"/>
           <w:szCs w:val="24"/>
         </w:rPr>
-        <w:t xml:space="preserve">Harli, I. I., Mutasowifin, A., &amp; Andrianto, M. S. (2021). Pengaruh Online Consumer Review dan Rating terhadap Minat Beli Produk Kesehatan pada E-Marketplace Shopee Selama Masa Pandemi COVID-19. </w:t>
-      </w:r>
-      <w:r>
-        <w:rPr>
-          <w:rFonts w:ascii="Times New Roman" w:hAnsi="Times New Roman" w:cs="Times New Roman"/>
-          <w:i/>
-          <w:iCs/>
-          <w:noProof/>
-          <w:sz w:val="24"/>
-          <w:szCs w:val="24"/>
-        </w:rPr>
-        <w:t xml:space="preserve">INOBIS: Jurnal </w:t>
-      </w:r>
-      <w:r>
-        <w:rPr>
-          <w:rFonts w:ascii="Times New Roman" w:hAnsi="Times New Roman" w:cs="Times New Roman"/>
-          <w:i/>
-          <w:iCs/>
-          <w:noProof/>
-          <w:sz w:val="24"/>
-          <w:szCs w:val="24"/>
-        </w:rPr>
-        <w:lastRenderedPageBreak/>
-        <w:t>Inovasi Bisnis Dan Manajemen Indonesia</w:t>
+        <w:t xml:space="preserve">Hariyanto, H. T., &amp; Trisunarno, L. (2021). Analisis Pengaruh Online Customer Review, Online Customer Rating, dan Star Seller terhadap Kepercayaan Pelanggan Hingga Keputusan Pembelian pada Toko Online di Shopee. </w:t>
+      </w:r>
+      <w:r>
+        <w:rPr>
+          <w:rFonts w:ascii="Times New Roman" w:hAnsi="Times New Roman" w:cs="Times New Roman"/>
+          <w:i/>
+          <w:iCs/>
+          <w:noProof/>
+          <w:sz w:val="24"/>
+          <w:szCs w:val="24"/>
+        </w:rPr>
+        <w:t>Jurnal Teknik ITS</w:t>
       </w:r>
       <w:r>
         <w:rPr>
@@ -13825,16 +15047,16 @@
           <w:sz w:val="24"/>
           <w:szCs w:val="24"/>
         </w:rPr>
-        <w:t>4</w:t>
-      </w:r>
-      <w:r>
-        <w:rPr>
-          <w:rFonts w:ascii="Times New Roman" w:hAnsi="Times New Roman" w:cs="Times New Roman"/>
-          <w:noProof/>
-          <w:sz w:val="24"/>
-          <w:szCs w:val="24"/>
-        </w:rPr>
-        <w:t>(4). https://doi.org/10.31842/jurnalinobis.v4i4.205</w:t>
+        <w:t>9</w:t>
+      </w:r>
+      <w:r>
+        <w:rPr>
+          <w:rFonts w:ascii="Times New Roman" w:hAnsi="Times New Roman" w:cs="Times New Roman"/>
+          <w:noProof/>
+          <w:sz w:val="24"/>
+          <w:szCs w:val="24"/>
+        </w:rPr>
+        <w:t>(2). https://doi.org/10.12962/j23373539.v9i2.56728</w:t>
       </w:r>
     </w:p>
     <w:p>
@@ -13859,18 +15081,28 @@
           <w:sz w:val="24"/>
           <w:szCs w:val="24"/>
         </w:rPr>
-        <w:t xml:space="preserve">Hasnain, M., Pasha, M. F., Ghani, I., Imran, M., Alzahrani, M. Y., &amp; Budiarto, R. (2020). Evaluating Trust Prediction and Confusion Matrix Measures for Web Services Ranking. </w:t>
-      </w:r>
-      <w:r>
-        <w:rPr>
-          <w:rFonts w:ascii="Times New Roman" w:hAnsi="Times New Roman" w:cs="Times New Roman"/>
-          <w:i/>
-          <w:iCs/>
-          <w:noProof/>
-          <w:sz w:val="24"/>
-          <w:szCs w:val="24"/>
-        </w:rPr>
-        <w:t>IEEE Access</w:t>
+        <w:t xml:space="preserve">Harli, I. I., Mutasowifin, A., &amp; Andrianto, M. S. (2021). Pengaruh Online Consumer Review dan Rating terhadap Minat Beli Produk Kesehatan pada </w:t>
+      </w:r>
+      <w:r>
+        <w:rPr>
+          <w:rFonts w:ascii="Times New Roman" w:hAnsi="Times New Roman" w:cs="Times New Roman"/>
+          <w:noProof/>
+          <w:sz w:val="24"/>
+          <w:szCs w:val="24"/>
+        </w:rPr>
+        <w:lastRenderedPageBreak/>
+        <w:t xml:space="preserve">E-Marketplace Shopee Selama Masa Pandemi COVID-19. </w:t>
+      </w:r>
+      <w:r>
+        <w:rPr>
+          <w:rFonts w:ascii="Times New Roman" w:hAnsi="Times New Roman" w:cs="Times New Roman"/>
+          <w:i/>
+          <w:iCs/>
+          <w:noProof/>
+          <w:sz w:val="24"/>
+          <w:szCs w:val="24"/>
+        </w:rPr>
+        <w:t>INOBIS: Jurnal Inovasi Bisnis Dan Manajemen Indonesia</w:t>
       </w:r>
       <w:r>
         <w:rPr>
@@ -13890,16 +15122,16 @@
           <w:sz w:val="24"/>
           <w:szCs w:val="24"/>
         </w:rPr>
-        <w:t>8</w:t>
-      </w:r>
-      <w:r>
-        <w:rPr>
-          <w:rFonts w:ascii="Times New Roman" w:hAnsi="Times New Roman" w:cs="Times New Roman"/>
-          <w:noProof/>
-          <w:sz w:val="24"/>
-          <w:szCs w:val="24"/>
-        </w:rPr>
-        <w:t>, 90847–90861. https://doi.org/10.1109/ACCESS.2020.2994222</w:t>
+        <w:t>4</w:t>
+      </w:r>
+      <w:r>
+        <w:rPr>
+          <w:rFonts w:ascii="Times New Roman" w:hAnsi="Times New Roman" w:cs="Times New Roman"/>
+          <w:noProof/>
+          <w:sz w:val="24"/>
+          <w:szCs w:val="24"/>
+        </w:rPr>
+        <w:t>(4). https://doi.org/10.31842/jurnalinobis.v4i4.205</w:t>
       </w:r>
     </w:p>
     <w:p>
@@ -13924,18 +15156,18 @@
           <w:sz w:val="24"/>
           <w:szCs w:val="24"/>
         </w:rPr>
-        <w:t xml:space="preserve">Kabiru, I. N., &amp; Sari, P. K. (2019). Analisa Konten Media Sosial E-commerce Pada Instagram Menggunakan Metode Sentiment Analysis Dan Lda-based Topic Modeling (studi Kasus: Shopee Indonesia). </w:t>
-      </w:r>
-      <w:r>
-        <w:rPr>
-          <w:rFonts w:ascii="Times New Roman" w:hAnsi="Times New Roman" w:cs="Times New Roman"/>
-          <w:i/>
-          <w:iCs/>
-          <w:noProof/>
-          <w:sz w:val="24"/>
-          <w:szCs w:val="24"/>
-        </w:rPr>
-        <w:t>EProceedings of Management</w:t>
+        <w:t xml:space="preserve">Hasnain, M., Pasha, M. F., Ghani, I., Imran, M., Alzahrani, M. Y., &amp; Budiarto, R. (2020). Evaluating Trust Prediction and Confusion Matrix Measures for Web Services Ranking. </w:t>
+      </w:r>
+      <w:r>
+        <w:rPr>
+          <w:rFonts w:ascii="Times New Roman" w:hAnsi="Times New Roman" w:cs="Times New Roman"/>
+          <w:i/>
+          <w:iCs/>
+          <w:noProof/>
+          <w:sz w:val="24"/>
+          <w:szCs w:val="24"/>
+        </w:rPr>
+        <w:t>IEEE Access</w:t>
       </w:r>
       <w:r>
         <w:rPr>
@@ -13955,16 +15187,16 @@
           <w:sz w:val="24"/>
           <w:szCs w:val="24"/>
         </w:rPr>
-        <w:t>6</w:t>
-      </w:r>
-      <w:r>
-        <w:rPr>
-          <w:rFonts w:ascii="Times New Roman" w:hAnsi="Times New Roman" w:cs="Times New Roman"/>
-          <w:noProof/>
-          <w:sz w:val="24"/>
-          <w:szCs w:val="24"/>
-        </w:rPr>
-        <w:t>(1).</w:t>
+        <w:t>8</w:t>
+      </w:r>
+      <w:r>
+        <w:rPr>
+          <w:rFonts w:ascii="Times New Roman" w:hAnsi="Times New Roman" w:cs="Times New Roman"/>
+          <w:noProof/>
+          <w:sz w:val="24"/>
+          <w:szCs w:val="24"/>
+        </w:rPr>
+        <w:t>, 90847–90861. https://doi.org/10.1109/ACCESS.2020.2994222</w:t>
       </w:r>
     </w:p>
     <w:p>
@@ -13989,18 +15221,18 @@
           <w:sz w:val="24"/>
           <w:szCs w:val="24"/>
         </w:rPr>
-        <w:t xml:space="preserve">KURNIAWAN, R., &amp; APRILIANI, A. (2020). ANALISIS SENTIMEN MASYARAKAT TERHADAP VIRUS CORONA BERDASARKAN OPINI DARI TWITTER BERBASIS WEB SCRAPER. </w:t>
-      </w:r>
-      <w:r>
-        <w:rPr>
-          <w:rFonts w:ascii="Times New Roman" w:hAnsi="Times New Roman" w:cs="Times New Roman"/>
-          <w:i/>
-          <w:iCs/>
-          <w:noProof/>
-          <w:sz w:val="24"/>
-          <w:szCs w:val="24"/>
-        </w:rPr>
-        <w:t>Jurnal INSTEK (Informatika Sains Dan Teknologi)</w:t>
+        <w:t xml:space="preserve">Kabiru, I. N., &amp; Sari, P. K. (2019). Analisa Konten Media Sosial E-commerce Pada Instagram Menggunakan Metode Sentiment Analysis Dan Lda-based Topic Modeling (studi Kasus: Shopee Indonesia). </w:t>
+      </w:r>
+      <w:r>
+        <w:rPr>
+          <w:rFonts w:ascii="Times New Roman" w:hAnsi="Times New Roman" w:cs="Times New Roman"/>
+          <w:i/>
+          <w:iCs/>
+          <w:noProof/>
+          <w:sz w:val="24"/>
+          <w:szCs w:val="24"/>
+        </w:rPr>
+        <w:t>EProceedings of Management</w:t>
       </w:r>
       <w:r>
         <w:rPr>
@@ -14020,16 +15252,16 @@
           <w:sz w:val="24"/>
           <w:szCs w:val="24"/>
         </w:rPr>
-        <w:t>5</w:t>
-      </w:r>
-      <w:r>
-        <w:rPr>
-          <w:rFonts w:ascii="Times New Roman" w:hAnsi="Times New Roman" w:cs="Times New Roman"/>
-          <w:noProof/>
-          <w:sz w:val="24"/>
-          <w:szCs w:val="24"/>
-        </w:rPr>
-        <w:t>(1), 67. https://doi.org/10.24252/instek.v5i1.13686</w:t>
+        <w:t>6</w:t>
+      </w:r>
+      <w:r>
+        <w:rPr>
+          <w:rFonts w:ascii="Times New Roman" w:hAnsi="Times New Roman" w:cs="Times New Roman"/>
+          <w:noProof/>
+          <w:sz w:val="24"/>
+          <w:szCs w:val="24"/>
+        </w:rPr>
+        <w:t>(1).</w:t>
       </w:r>
     </w:p>
     <w:p>
@@ -14054,18 +15286,18 @@
           <w:sz w:val="24"/>
           <w:szCs w:val="24"/>
         </w:rPr>
-        <w:t xml:space="preserve">Melita, R., Amrizal, V., Suseno, H. B., &amp; Dirjam, T. (2018). PENERAPAN METODE TERM FREQUENCY INVERSE DOCUMENT FREQUENCY (TF-IDF) DAN COSINE SIMILARITY PADA SISTEM TEMU KEMBALI INFORMASI UNTUK MENGETAHUI SYARAH HADITS BERBASIS WEB (STUDI KASUS: HADITS SHAHIH BUKHARI-MUSLIM). </w:t>
-      </w:r>
-      <w:r>
-        <w:rPr>
-          <w:rFonts w:ascii="Times New Roman" w:hAnsi="Times New Roman" w:cs="Times New Roman"/>
-          <w:i/>
-          <w:iCs/>
-          <w:noProof/>
-          <w:sz w:val="24"/>
-          <w:szCs w:val="24"/>
-        </w:rPr>
-        <w:t>JURNAL TEKNIK INFORMATIKA</w:t>
+        <w:t xml:space="preserve">KURNIAWAN, R., &amp; APRILIANI, A. (2020). ANALISIS SENTIMEN MASYARAKAT TERHADAP VIRUS CORONA BERDASARKAN OPINI DARI TWITTER BERBASIS WEB SCRAPER. </w:t>
+      </w:r>
+      <w:r>
+        <w:rPr>
+          <w:rFonts w:ascii="Times New Roman" w:hAnsi="Times New Roman" w:cs="Times New Roman"/>
+          <w:i/>
+          <w:iCs/>
+          <w:noProof/>
+          <w:sz w:val="24"/>
+          <w:szCs w:val="24"/>
+        </w:rPr>
+        <w:t>Jurnal INSTEK (Informatika Sains Dan Teknologi)</w:t>
       </w:r>
       <w:r>
         <w:rPr>
@@ -14085,16 +15317,16 @@
           <w:sz w:val="24"/>
           <w:szCs w:val="24"/>
         </w:rPr>
-        <w:t>11</w:t>
-      </w:r>
-      <w:r>
-        <w:rPr>
-          <w:rFonts w:ascii="Times New Roman" w:hAnsi="Times New Roman" w:cs="Times New Roman"/>
-          <w:noProof/>
-          <w:sz w:val="24"/>
-          <w:szCs w:val="24"/>
-        </w:rPr>
-        <w:t>(2), 149–164. https://doi.org/10.15408/jti.v11i2.8623</w:t>
+        <w:t>5</w:t>
+      </w:r>
+      <w:r>
+        <w:rPr>
+          <w:rFonts w:ascii="Times New Roman" w:hAnsi="Times New Roman" w:cs="Times New Roman"/>
+          <w:noProof/>
+          <w:sz w:val="24"/>
+          <w:szCs w:val="24"/>
+        </w:rPr>
+        <w:t>(1), 67. https://doi.org/10.24252/instek.v5i1.13686</w:t>
       </w:r>
     </w:p>
     <w:p>
@@ -14119,18 +15351,18 @@
           <w:sz w:val="24"/>
           <w:szCs w:val="24"/>
         </w:rPr>
-        <w:t xml:space="preserve">Nofiyanti, E., &amp; Oki Nur Haryanto, E. M. (2021). Analisis Sentimen terhadap Penanggulangan Bencana di Indonesia. </w:t>
-      </w:r>
-      <w:r>
-        <w:rPr>
-          <w:rFonts w:ascii="Times New Roman" w:hAnsi="Times New Roman" w:cs="Times New Roman"/>
-          <w:i/>
-          <w:iCs/>
-          <w:noProof/>
-          <w:sz w:val="24"/>
-          <w:szCs w:val="24"/>
-        </w:rPr>
-        <w:t>Jurnal Ilmiah SINUS</w:t>
+        <w:t xml:space="preserve">Melita, R., Amrizal, V., Suseno, H. B., &amp; Dirjam, T. (2018). PENERAPAN METODE TERM FREQUENCY INVERSE DOCUMENT FREQUENCY (TF-IDF) DAN COSINE SIMILARITY PADA SISTEM TEMU KEMBALI INFORMASI UNTUK MENGETAHUI SYARAH HADITS BERBASIS WEB (STUDI KASUS: HADITS SHAHIH BUKHARI-MUSLIM). </w:t>
+      </w:r>
+      <w:r>
+        <w:rPr>
+          <w:rFonts w:ascii="Times New Roman" w:hAnsi="Times New Roman" w:cs="Times New Roman"/>
+          <w:i/>
+          <w:iCs/>
+          <w:noProof/>
+          <w:sz w:val="24"/>
+          <w:szCs w:val="24"/>
+        </w:rPr>
+        <w:t>JURNAL TEKNIK INFORMATIKA</w:t>
       </w:r>
       <w:r>
         <w:rPr>
@@ -14150,16 +15382,16 @@
           <w:sz w:val="24"/>
           <w:szCs w:val="24"/>
         </w:rPr>
-        <w:t>19</w:t>
-      </w:r>
-      <w:r>
-        <w:rPr>
-          <w:rFonts w:ascii="Times New Roman" w:hAnsi="Times New Roman" w:cs="Times New Roman"/>
-          <w:noProof/>
-          <w:sz w:val="24"/>
-          <w:szCs w:val="24"/>
-        </w:rPr>
-        <w:t>(2), 17. https://doi.org/10.30646/sinus.v19i2.563</w:t>
+        <w:t>11</w:t>
+      </w:r>
+      <w:r>
+        <w:rPr>
+          <w:rFonts w:ascii="Times New Roman" w:hAnsi="Times New Roman" w:cs="Times New Roman"/>
+          <w:noProof/>
+          <w:sz w:val="24"/>
+          <w:szCs w:val="24"/>
+        </w:rPr>
+        <w:t>(2), 149–164. https://doi.org/10.15408/jti.v11i2.8623</w:t>
       </w:r>
     </w:p>
     <w:p>
@@ -14184,18 +15416,18 @@
           <w:sz w:val="24"/>
           <w:szCs w:val="24"/>
         </w:rPr>
-        <w:t xml:space="preserve">Panhalkar, A. R., &amp; Doye, D. D. (2022). Optimization of decision trees using modified African buffalo algorithm. </w:t>
-      </w:r>
-      <w:r>
-        <w:rPr>
-          <w:rFonts w:ascii="Times New Roman" w:hAnsi="Times New Roman" w:cs="Times New Roman"/>
-          <w:i/>
-          <w:iCs/>
-          <w:noProof/>
-          <w:sz w:val="24"/>
-          <w:szCs w:val="24"/>
-        </w:rPr>
-        <w:t>Journal of King Saud University - Computer and Information Sciences</w:t>
+        <w:t xml:space="preserve">Nofiyanti, E., &amp; Oki Nur Haryanto, E. M. (2021). Analisis Sentimen terhadap Penanggulangan Bencana di Indonesia. </w:t>
+      </w:r>
+      <w:r>
+        <w:rPr>
+          <w:rFonts w:ascii="Times New Roman" w:hAnsi="Times New Roman" w:cs="Times New Roman"/>
+          <w:i/>
+          <w:iCs/>
+          <w:noProof/>
+          <w:sz w:val="24"/>
+          <w:szCs w:val="24"/>
+        </w:rPr>
+        <w:t>Jurnal Ilmiah SINUS</w:t>
       </w:r>
       <w:r>
         <w:rPr>
@@ -14215,16 +15447,16 @@
           <w:sz w:val="24"/>
           <w:szCs w:val="24"/>
         </w:rPr>
-        <w:t>34</w:t>
-      </w:r>
-      <w:r>
-        <w:rPr>
-          <w:rFonts w:ascii="Times New Roman" w:hAnsi="Times New Roman" w:cs="Times New Roman"/>
-          <w:noProof/>
-          <w:sz w:val="24"/>
-          <w:szCs w:val="24"/>
-        </w:rPr>
-        <w:t>(8), 4763–4772. https://doi.org/10.1016/j.jksuci.2021.01.011</w:t>
+        <w:t>19</w:t>
+      </w:r>
+      <w:r>
+        <w:rPr>
+          <w:rFonts w:ascii="Times New Roman" w:hAnsi="Times New Roman" w:cs="Times New Roman"/>
+          <w:noProof/>
+          <w:sz w:val="24"/>
+          <w:szCs w:val="24"/>
+        </w:rPr>
+        <w:t>(2), 17. https://doi.org/10.30646/sinus.v19i2.563</w:t>
       </w:r>
     </w:p>
     <w:p>
@@ -14249,18 +15481,18 @@
           <w:sz w:val="24"/>
           <w:szCs w:val="24"/>
         </w:rPr>
-        <w:t xml:space="preserve">Pintoko, B. M., &amp; Lhaksmana, K. M. (2018). Analisis Sentimen Jasa Transportasi Online Pada Twitter Menggunakan Metode NaÃ¯ve Bayes Classifier. </w:t>
-      </w:r>
-      <w:r>
-        <w:rPr>
-          <w:rFonts w:ascii="Times New Roman" w:hAnsi="Times New Roman" w:cs="Times New Roman"/>
-          <w:i/>
-          <w:iCs/>
-          <w:noProof/>
-          <w:sz w:val="24"/>
-          <w:szCs w:val="24"/>
-        </w:rPr>
-        <w:t>EProceedings of Engineering</w:t>
+        <w:t xml:space="preserve">Pajri, D., Umaidah, Y., &amp; Padilah, T. N. (2020). K-Nearest Neighbor Berbasis Particle Swarm Optimization untuk Analisis Sentimen Terhadap Tokopedia. </w:t>
+      </w:r>
+      <w:r>
+        <w:rPr>
+          <w:rFonts w:ascii="Times New Roman" w:hAnsi="Times New Roman" w:cs="Times New Roman"/>
+          <w:i/>
+          <w:iCs/>
+          <w:noProof/>
+          <w:sz w:val="24"/>
+          <w:szCs w:val="24"/>
+        </w:rPr>
+        <w:t>Jurnal Teknik Informatika Dan Sistem Informasi</w:t>
       </w:r>
       <w:r>
         <w:rPr>
@@ -14280,26 +15512,16 @@
           <w:sz w:val="24"/>
           <w:szCs w:val="24"/>
         </w:rPr>
-        <w:t>5</w:t>
-      </w:r>
-      <w:r>
-        <w:rPr>
-          <w:rFonts w:ascii="Times New Roman" w:hAnsi="Times New Roman" w:cs="Times New Roman"/>
-          <w:noProof/>
-          <w:sz w:val="24"/>
-          <w:szCs w:val="24"/>
-        </w:rPr>
-        <w:t xml:space="preserve">(3). </w:t>
-      </w:r>
-      <w:r>
-        <w:rPr>
-          <w:rFonts w:ascii="Times New Roman" w:hAnsi="Times New Roman" w:cs="Times New Roman"/>
-          <w:noProof/>
-          <w:sz w:val="24"/>
-          <w:szCs w:val="24"/>
-        </w:rPr>
-        <w:lastRenderedPageBreak/>
-        <w:t>https://openlibrarypublications.telkomuniversity.ac.id/index.php/engineering/article/view/7447</w:t>
+        <w:t>6</w:t>
+      </w:r>
+      <w:r>
+        <w:rPr>
+          <w:rFonts w:ascii="Times New Roman" w:hAnsi="Times New Roman" w:cs="Times New Roman"/>
+          <w:noProof/>
+          <w:sz w:val="24"/>
+          <w:szCs w:val="24"/>
+        </w:rPr>
+        <w:t>(2). https://doi.org/10.28932/jutisi.v6i2.2658</w:t>
       </w:r>
     </w:p>
     <w:p>
@@ -14324,27 +15546,59 @@
           <w:sz w:val="24"/>
           <w:szCs w:val="24"/>
         </w:rPr>
-        <w:t xml:space="preserve">Pradana, A. W., &amp; Hayaty, M. (2019). The Effect of Stemming and Removal of Stopwords on the Accuracy of Sentiment Analysis on Indonesian-language Texts. </w:t>
-      </w:r>
-      <w:r>
-        <w:rPr>
-          <w:rFonts w:ascii="Times New Roman" w:hAnsi="Times New Roman" w:cs="Times New Roman"/>
-          <w:i/>
-          <w:iCs/>
-          <w:noProof/>
-          <w:sz w:val="24"/>
-          <w:szCs w:val="24"/>
-        </w:rPr>
-        <w:t>Kinetik: Game Technology, Information System, Computer Network, Computing, Electronics, and Control</w:t>
-      </w:r>
-      <w:r>
-        <w:rPr>
-          <w:rFonts w:ascii="Times New Roman" w:hAnsi="Times New Roman" w:cs="Times New Roman"/>
-          <w:noProof/>
-          <w:sz w:val="24"/>
-          <w:szCs w:val="24"/>
-        </w:rPr>
-        <w:t>, 375–380. https://doi.org/10.22219/kinetik.v4i4.912</w:t>
+        <w:t xml:space="preserve">Panhalkar, A. R., &amp; Doye, D. D. (2022). Optimization of decision trees using modified African buffalo algorithm. </w:t>
+      </w:r>
+      <w:r>
+        <w:rPr>
+          <w:rFonts w:ascii="Times New Roman" w:hAnsi="Times New Roman" w:cs="Times New Roman"/>
+          <w:i/>
+          <w:iCs/>
+          <w:noProof/>
+          <w:sz w:val="24"/>
+          <w:szCs w:val="24"/>
+        </w:rPr>
+        <w:t xml:space="preserve">Journal of King Saud University - </w:t>
+      </w:r>
+      <w:r>
+        <w:rPr>
+          <w:rFonts w:ascii="Times New Roman" w:hAnsi="Times New Roman" w:cs="Times New Roman"/>
+          <w:i/>
+          <w:iCs/>
+          <w:noProof/>
+          <w:sz w:val="24"/>
+          <w:szCs w:val="24"/>
+        </w:rPr>
+        <w:lastRenderedPageBreak/>
+        <w:t>Computer and Information Sciences</w:t>
+      </w:r>
+      <w:r>
+        <w:rPr>
+          <w:rFonts w:ascii="Times New Roman" w:hAnsi="Times New Roman" w:cs="Times New Roman"/>
+          <w:noProof/>
+          <w:sz w:val="24"/>
+          <w:szCs w:val="24"/>
+        </w:rPr>
+        <w:t xml:space="preserve">, </w:t>
+      </w:r>
+      <w:r>
+        <w:rPr>
+          <w:rFonts w:ascii="Times New Roman" w:hAnsi="Times New Roman" w:cs="Times New Roman"/>
+          <w:i/>
+          <w:iCs/>
+          <w:noProof/>
+          <w:sz w:val="24"/>
+          <w:szCs w:val="24"/>
+        </w:rPr>
+        <w:t>34</w:t>
+      </w:r>
+      <w:r>
+        <w:rPr>
+          <w:rFonts w:ascii="Times New Roman" w:hAnsi="Times New Roman" w:cs="Times New Roman"/>
+          <w:noProof/>
+          <w:sz w:val="24"/>
+          <w:szCs w:val="24"/>
+        </w:rPr>
+        <w:t>(8), 4763–4772. https://doi.org/10.1016/j.jksuci.2021.01.011</w:t>
       </w:r>
     </w:p>
     <w:p>
@@ -14369,27 +15623,47 @@
           <w:sz w:val="24"/>
           <w:szCs w:val="24"/>
         </w:rPr>
-        <w:t xml:space="preserve">Prayoga, A. Y., Hadiana, A. I., &amp; Umbara, F. R. (2021). Deteksi Hoax pada Berita Online Bahasa Inggris Menggunakan Bernoulli Naïve Bayes dengan Ekstraksi Fitur Tf-Idf. ., </w:t>
-      </w:r>
-      <w:r>
-        <w:rPr>
-          <w:rFonts w:ascii="Times New Roman" w:hAnsi="Times New Roman" w:cs="Times New Roman"/>
-          <w:i/>
-          <w:iCs/>
-          <w:noProof/>
-          <w:sz w:val="24"/>
-          <w:szCs w:val="24"/>
-        </w:rPr>
-        <w:t>2</w:t>
-      </w:r>
-      <w:r>
-        <w:rPr>
-          <w:rFonts w:ascii="Times New Roman" w:hAnsi="Times New Roman" w:cs="Times New Roman"/>
-          <w:noProof/>
-          <w:sz w:val="24"/>
-          <w:szCs w:val="24"/>
-        </w:rPr>
-        <w:t>(10), 1808–1823. https://doi.org/10.46799/JSA.V2I10.327</w:t>
+        <w:t xml:space="preserve">Pintoko, B. M., &amp; Lhaksmana, K. M. (2018). Analisis Sentimen Jasa Transportasi Online Pada Twitter Menggunakan Metode NaÃ¯ve Bayes Classifier. </w:t>
+      </w:r>
+      <w:r>
+        <w:rPr>
+          <w:rFonts w:ascii="Times New Roman" w:hAnsi="Times New Roman" w:cs="Times New Roman"/>
+          <w:i/>
+          <w:iCs/>
+          <w:noProof/>
+          <w:sz w:val="24"/>
+          <w:szCs w:val="24"/>
+        </w:rPr>
+        <w:t>EProceedings of Engineering</w:t>
+      </w:r>
+      <w:r>
+        <w:rPr>
+          <w:rFonts w:ascii="Times New Roman" w:hAnsi="Times New Roman" w:cs="Times New Roman"/>
+          <w:noProof/>
+          <w:sz w:val="24"/>
+          <w:szCs w:val="24"/>
+        </w:rPr>
+        <w:t xml:space="preserve">, </w:t>
+      </w:r>
+      <w:r>
+        <w:rPr>
+          <w:rFonts w:ascii="Times New Roman" w:hAnsi="Times New Roman" w:cs="Times New Roman"/>
+          <w:i/>
+          <w:iCs/>
+          <w:noProof/>
+          <w:sz w:val="24"/>
+          <w:szCs w:val="24"/>
+        </w:rPr>
+        <w:t>5</w:t>
+      </w:r>
+      <w:r>
+        <w:rPr>
+          <w:rFonts w:ascii="Times New Roman" w:hAnsi="Times New Roman" w:cs="Times New Roman"/>
+          <w:noProof/>
+          <w:sz w:val="24"/>
+          <w:szCs w:val="24"/>
+        </w:rPr>
+        <w:t>(3). https://openlibrarypublications.telkomuniversity.ac.id/index.php/engineering/article/view/7447</w:t>
       </w:r>
     </w:p>
     <w:p>
@@ -14414,47 +15688,27 @@
           <w:sz w:val="24"/>
           <w:szCs w:val="24"/>
         </w:rPr>
-        <w:t xml:space="preserve">Reddy, K. N., &amp; Reddy, D. B. I. (2021). Restaurant Review Classification Using Naives Bayes Model. </w:t>
-      </w:r>
-      <w:r>
-        <w:rPr>
-          <w:rFonts w:ascii="Times New Roman" w:hAnsi="Times New Roman" w:cs="Times New Roman"/>
-          <w:i/>
-          <w:iCs/>
-          <w:noProof/>
-          <w:sz w:val="24"/>
-          <w:szCs w:val="24"/>
-        </w:rPr>
-        <w:t>Journal of University of Shanghai for Science and Technology</w:t>
-      </w:r>
-      <w:r>
-        <w:rPr>
-          <w:rFonts w:ascii="Times New Roman" w:hAnsi="Times New Roman" w:cs="Times New Roman"/>
-          <w:noProof/>
-          <w:sz w:val="24"/>
-          <w:szCs w:val="24"/>
-        </w:rPr>
-        <w:t xml:space="preserve">, </w:t>
-      </w:r>
-      <w:r>
-        <w:rPr>
-          <w:rFonts w:ascii="Times New Roman" w:hAnsi="Times New Roman" w:cs="Times New Roman"/>
-          <w:i/>
-          <w:iCs/>
-          <w:noProof/>
-          <w:sz w:val="24"/>
-          <w:szCs w:val="24"/>
-        </w:rPr>
-        <w:t>23</w:t>
-      </w:r>
-      <w:r>
-        <w:rPr>
-          <w:rFonts w:ascii="Times New Roman" w:hAnsi="Times New Roman" w:cs="Times New Roman"/>
-          <w:noProof/>
-          <w:sz w:val="24"/>
-          <w:szCs w:val="24"/>
-        </w:rPr>
-        <w:t>(08), 646–656. https://doi.org/10.51201/JUSST/21/08443</w:t>
+        <w:t xml:space="preserve">Pradana, A. W., &amp; Hayaty, M. (2019). The Effect of Stemming and Removal of Stopwords on the Accuracy of Sentiment Analysis on Indonesian-language Texts. </w:t>
+      </w:r>
+      <w:r>
+        <w:rPr>
+          <w:rFonts w:ascii="Times New Roman" w:hAnsi="Times New Roman" w:cs="Times New Roman"/>
+          <w:i/>
+          <w:iCs/>
+          <w:noProof/>
+          <w:sz w:val="24"/>
+          <w:szCs w:val="24"/>
+        </w:rPr>
+        <w:t>Kinetik: Game Technology, Information System, Computer Network, Computing, Electronics, and Control</w:t>
+      </w:r>
+      <w:r>
+        <w:rPr>
+          <w:rFonts w:ascii="Times New Roman" w:hAnsi="Times New Roman" w:cs="Times New Roman"/>
+          <w:noProof/>
+          <w:sz w:val="24"/>
+          <w:szCs w:val="24"/>
+        </w:rPr>
+        <w:t>, 375–380. https://doi.org/10.22219/kinetik.v4i4.912</w:t>
       </w:r>
     </w:p>
     <w:p>
@@ -14479,47 +15733,27 @@
           <w:sz w:val="24"/>
           <w:szCs w:val="24"/>
         </w:rPr>
-        <w:t xml:space="preserve">Ricky, R. D. M., Kawung, E., &amp; Goni, S. Y. V. . (2021). Dampak Aplikasi Belanja Online (Online Shop) di Masa Pandemi Covid-19 Terhadap Minat Belanja Masyarakat di Kelurahan Girian Weru Ii Kecamatan Girian Kota Bitung Provinsi Sulawesi Utara. </w:t>
-      </w:r>
-      <w:r>
-        <w:rPr>
-          <w:rFonts w:ascii="Times New Roman" w:hAnsi="Times New Roman" w:cs="Times New Roman"/>
-          <w:i/>
-          <w:iCs/>
-          <w:noProof/>
-          <w:sz w:val="24"/>
-          <w:szCs w:val="24"/>
-        </w:rPr>
-        <w:t>Jurnal Ilmiah</w:t>
-      </w:r>
-      <w:r>
-        <w:rPr>
-          <w:rFonts w:ascii="Times New Roman" w:hAnsi="Times New Roman" w:cs="Times New Roman"/>
-          <w:noProof/>
-          <w:sz w:val="24"/>
-          <w:szCs w:val="24"/>
-        </w:rPr>
-        <w:t xml:space="preserve">, </w:t>
-      </w:r>
-      <w:r>
-        <w:rPr>
-          <w:rFonts w:ascii="Times New Roman" w:hAnsi="Times New Roman" w:cs="Times New Roman"/>
-          <w:i/>
-          <w:iCs/>
-          <w:noProof/>
-          <w:sz w:val="24"/>
-          <w:szCs w:val="24"/>
-        </w:rPr>
-        <w:t>1</w:t>
-      </w:r>
-      <w:r>
-        <w:rPr>
-          <w:rFonts w:ascii="Times New Roman" w:hAnsi="Times New Roman" w:cs="Times New Roman"/>
-          <w:noProof/>
-          <w:sz w:val="24"/>
-          <w:szCs w:val="24"/>
-        </w:rPr>
-        <w:t>(ilmiah).</w:t>
+        <w:t xml:space="preserve">Prayoga, A. Y., Hadiana, A. I., &amp; Umbara, F. R. (2021). Deteksi Hoax pada Berita Online Bahasa Inggris Menggunakan Bernoulli Naïve Bayes dengan Ekstraksi Fitur Tf-Idf. ., </w:t>
+      </w:r>
+      <w:r>
+        <w:rPr>
+          <w:rFonts w:ascii="Times New Roman" w:hAnsi="Times New Roman" w:cs="Times New Roman"/>
+          <w:i/>
+          <w:iCs/>
+          <w:noProof/>
+          <w:sz w:val="24"/>
+          <w:szCs w:val="24"/>
+        </w:rPr>
+        <w:t>2</w:t>
+      </w:r>
+      <w:r>
+        <w:rPr>
+          <w:rFonts w:ascii="Times New Roman" w:hAnsi="Times New Roman" w:cs="Times New Roman"/>
+          <w:noProof/>
+          <w:sz w:val="24"/>
+          <w:szCs w:val="24"/>
+        </w:rPr>
+        <w:t>(10), 1808–1823. https://doi.org/10.46799/JSA.V2I10.327</w:t>
       </w:r>
     </w:p>
     <w:p>
@@ -14544,18 +15778,18 @@
           <w:sz w:val="24"/>
           <w:szCs w:val="24"/>
         </w:rPr>
-        <w:t xml:space="preserve">Romli, I., Prameswari R, S., &amp; Kamalia, A. Z. (2021). Sentiment Analysis about Large-Scale Social Restrictions in Social Media Twitter Using Algoritm K-Nearest Neighbor. </w:t>
-      </w:r>
-      <w:r>
-        <w:rPr>
-          <w:rFonts w:ascii="Times New Roman" w:hAnsi="Times New Roman" w:cs="Times New Roman"/>
-          <w:i/>
-          <w:iCs/>
-          <w:noProof/>
-          <w:sz w:val="24"/>
-          <w:szCs w:val="24"/>
-        </w:rPr>
-        <w:t>Jurnal Online Informatika</w:t>
+        <w:t xml:space="preserve">Reddy, K. N., &amp; Reddy, D. B. I. (2021). Restaurant Review Classification Using Naives Bayes Model. </w:t>
+      </w:r>
+      <w:r>
+        <w:rPr>
+          <w:rFonts w:ascii="Times New Roman" w:hAnsi="Times New Roman" w:cs="Times New Roman"/>
+          <w:i/>
+          <w:iCs/>
+          <w:noProof/>
+          <w:sz w:val="24"/>
+          <w:szCs w:val="24"/>
+        </w:rPr>
+        <w:t>Journal of University of Shanghai for Science and Technology</w:t>
       </w:r>
       <w:r>
         <w:rPr>
@@ -14575,16 +15809,16 @@
           <w:sz w:val="24"/>
           <w:szCs w:val="24"/>
         </w:rPr>
-        <w:t>6</w:t>
-      </w:r>
-      <w:r>
-        <w:rPr>
-          <w:rFonts w:ascii="Times New Roman" w:hAnsi="Times New Roman" w:cs="Times New Roman"/>
-          <w:noProof/>
-          <w:sz w:val="24"/>
-          <w:szCs w:val="24"/>
-        </w:rPr>
-        <w:t>(1), 96. https://doi.org/10.15575/join.v6i1.670</w:t>
+        <w:t>23</w:t>
+      </w:r>
+      <w:r>
+        <w:rPr>
+          <w:rFonts w:ascii="Times New Roman" w:hAnsi="Times New Roman" w:cs="Times New Roman"/>
+          <w:noProof/>
+          <w:sz w:val="24"/>
+          <w:szCs w:val="24"/>
+        </w:rPr>
+        <w:t>(08), 646–656. https://doi.org/10.51201/JUSST/21/08443</w:t>
       </w:r>
     </w:p>
     <w:p>
@@ -14609,18 +15843,18 @@
           <w:sz w:val="24"/>
           <w:szCs w:val="24"/>
         </w:rPr>
-        <w:t xml:space="preserve">Syarifuddinn, M. (2020). ANALISIS SENTIMEN OPINI PUBLIK TERHADAP EFEK PSBB PADA TWITTER DENGAN ALGORITMA DECISION TREE,KNN, DAN NAÏVE BAYES. </w:t>
-      </w:r>
-      <w:r>
-        <w:rPr>
-          <w:rFonts w:ascii="Times New Roman" w:hAnsi="Times New Roman" w:cs="Times New Roman"/>
-          <w:i/>
-          <w:iCs/>
-          <w:noProof/>
-          <w:sz w:val="24"/>
-          <w:szCs w:val="24"/>
-        </w:rPr>
-        <w:t>INTI Nusa Mandiri</w:t>
+        <w:t xml:space="preserve">Ricky, R. D. M., Kawung, E., &amp; Goni, S. Y. V. . (2021). Dampak Aplikasi Belanja Online (Online Shop) di Masa Pandemi Covid-19 Terhadap Minat Belanja Masyarakat di Kelurahan Girian Weru Ii Kecamatan Girian Kota Bitung Provinsi Sulawesi Utara. </w:t>
+      </w:r>
+      <w:r>
+        <w:rPr>
+          <w:rFonts w:ascii="Times New Roman" w:hAnsi="Times New Roman" w:cs="Times New Roman"/>
+          <w:i/>
+          <w:iCs/>
+          <w:noProof/>
+          <w:sz w:val="24"/>
+          <w:szCs w:val="24"/>
+        </w:rPr>
+        <w:t>Jurnal Ilmiah</w:t>
       </w:r>
       <w:r>
         <w:rPr>
@@ -14640,16 +15874,16 @@
           <w:sz w:val="24"/>
           <w:szCs w:val="24"/>
         </w:rPr>
-        <w:t>15</w:t>
-      </w:r>
-      <w:r>
-        <w:rPr>
-          <w:rFonts w:ascii="Times New Roman" w:hAnsi="Times New Roman" w:cs="Times New Roman"/>
-          <w:noProof/>
-          <w:sz w:val="24"/>
-          <w:szCs w:val="24"/>
-        </w:rPr>
-        <w:t>(1), 87–94. https://doi.org/10.33480/INTI.V15I1.1433</w:t>
+        <w:t>1</w:t>
+      </w:r>
+      <w:r>
+        <w:rPr>
+          <w:rFonts w:ascii="Times New Roman" w:hAnsi="Times New Roman" w:cs="Times New Roman"/>
+          <w:noProof/>
+          <w:sz w:val="24"/>
+          <w:szCs w:val="24"/>
+        </w:rPr>
+        <w:t>(ilmiah).</w:t>
       </w:r>
     </w:p>
     <w:p>
@@ -14674,18 +15908,18 @@
           <w:sz w:val="24"/>
           <w:szCs w:val="24"/>
         </w:rPr>
-        <w:t xml:space="preserve">Tangirala, S. (2020). Evaluating the impact of GINI index and information gain on classification using decision tree classifier algorithm. </w:t>
-      </w:r>
-      <w:r>
-        <w:rPr>
-          <w:rFonts w:ascii="Times New Roman" w:hAnsi="Times New Roman" w:cs="Times New Roman"/>
-          <w:i/>
-          <w:iCs/>
-          <w:noProof/>
-          <w:sz w:val="24"/>
-          <w:szCs w:val="24"/>
-        </w:rPr>
-        <w:t>International Journal of Advanced Computer Science and Applications</w:t>
+        <w:t xml:space="preserve">Romli, I., Prameswari R, S., &amp; Kamalia, A. Z. (2021). Sentiment Analysis about Large-Scale Social Restrictions in Social Media Twitter Using Algoritm K-Nearest Neighbor. </w:t>
+      </w:r>
+      <w:r>
+        <w:rPr>
+          <w:rFonts w:ascii="Times New Roman" w:hAnsi="Times New Roman" w:cs="Times New Roman"/>
+          <w:i/>
+          <w:iCs/>
+          <w:noProof/>
+          <w:sz w:val="24"/>
+          <w:szCs w:val="24"/>
+        </w:rPr>
+        <w:t>Jurnal Online Informatika</w:t>
       </w:r>
       <w:r>
         <w:rPr>
@@ -14705,16 +15939,16 @@
           <w:sz w:val="24"/>
           <w:szCs w:val="24"/>
         </w:rPr>
-        <w:t>2</w:t>
-      </w:r>
-      <w:r>
-        <w:rPr>
-          <w:rFonts w:ascii="Times New Roman" w:hAnsi="Times New Roman" w:cs="Times New Roman"/>
-          <w:noProof/>
-          <w:sz w:val="24"/>
-          <w:szCs w:val="24"/>
-        </w:rPr>
-        <w:t>, 612–619. https://doi.org/10.14569/ijacsa.2020.0110277</w:t>
+        <w:t>6</w:t>
+      </w:r>
+      <w:r>
+        <w:rPr>
+          <w:rFonts w:ascii="Times New Roman" w:hAnsi="Times New Roman" w:cs="Times New Roman"/>
+          <w:noProof/>
+          <w:sz w:val="24"/>
+          <w:szCs w:val="24"/>
+        </w:rPr>
+        <w:t>(1), 96. https://doi.org/10.15575/join.v6i1.670</w:t>
       </w:r>
     </w:p>
     <w:p>
@@ -14739,6 +15973,146 @@
           <w:sz w:val="24"/>
           <w:szCs w:val="24"/>
         </w:rPr>
+        <w:t xml:space="preserve">Syarifuddinn, M. (2020). ANALISIS SENTIMEN OPINI PUBLIK TERHADAP EFEK PSBB PADA TWITTER DENGAN ALGORITMA DECISION TREE,KNN, DAN NAÏVE BAYES. </w:t>
+      </w:r>
+      <w:r>
+        <w:rPr>
+          <w:rFonts w:ascii="Times New Roman" w:hAnsi="Times New Roman" w:cs="Times New Roman"/>
+          <w:i/>
+          <w:iCs/>
+          <w:noProof/>
+          <w:sz w:val="24"/>
+          <w:szCs w:val="24"/>
+        </w:rPr>
+        <w:t>INTI Nusa Mandiri</w:t>
+      </w:r>
+      <w:r>
+        <w:rPr>
+          <w:rFonts w:ascii="Times New Roman" w:hAnsi="Times New Roman" w:cs="Times New Roman"/>
+          <w:noProof/>
+          <w:sz w:val="24"/>
+          <w:szCs w:val="24"/>
+        </w:rPr>
+        <w:t xml:space="preserve">, </w:t>
+      </w:r>
+      <w:r>
+        <w:rPr>
+          <w:rFonts w:ascii="Times New Roman" w:hAnsi="Times New Roman" w:cs="Times New Roman"/>
+          <w:i/>
+          <w:iCs/>
+          <w:noProof/>
+          <w:sz w:val="24"/>
+          <w:szCs w:val="24"/>
+        </w:rPr>
+        <w:t>15</w:t>
+      </w:r>
+      <w:r>
+        <w:rPr>
+          <w:rFonts w:ascii="Times New Roman" w:hAnsi="Times New Roman" w:cs="Times New Roman"/>
+          <w:noProof/>
+          <w:sz w:val="24"/>
+          <w:szCs w:val="24"/>
+        </w:rPr>
+        <w:t>(1), 87–94. https://doi.org/10.33480/INTI.V15I1.1433</w:t>
+      </w:r>
+    </w:p>
+    <w:p>
+      <w:pPr>
+        <w:widowControl w:val="0"/>
+        <w:autoSpaceDE w:val="0"/>
+        <w:autoSpaceDN w:val="0"/>
+        <w:adjustRightInd w:val="0"/>
+        <w:spacing w:after="0" w:line="360" w:lineRule="auto"/>
+        <w:ind w:left="480" w:hanging="480"/>
+        <w:rPr>
+          <w:rFonts w:ascii="Times New Roman" w:hAnsi="Times New Roman" w:cs="Times New Roman"/>
+          <w:noProof/>
+          <w:sz w:val="24"/>
+          <w:szCs w:val="24"/>
+        </w:rPr>
+      </w:pPr>
+      <w:r>
+        <w:rPr>
+          <w:rFonts w:ascii="Times New Roman" w:hAnsi="Times New Roman" w:cs="Times New Roman"/>
+          <w:noProof/>
+          <w:sz w:val="24"/>
+          <w:szCs w:val="24"/>
+        </w:rPr>
+        <w:t xml:space="preserve">Tangirala, S. (2020). Evaluating the impact of GINI index and information gain </w:t>
+      </w:r>
+      <w:r>
+        <w:rPr>
+          <w:rFonts w:ascii="Times New Roman" w:hAnsi="Times New Roman" w:cs="Times New Roman"/>
+          <w:noProof/>
+          <w:sz w:val="24"/>
+          <w:szCs w:val="24"/>
+        </w:rPr>
+        <w:lastRenderedPageBreak/>
+        <w:t xml:space="preserve">on classification using decision tree classifier algorithm. </w:t>
+      </w:r>
+      <w:r>
+        <w:rPr>
+          <w:rFonts w:ascii="Times New Roman" w:hAnsi="Times New Roman" w:cs="Times New Roman"/>
+          <w:i/>
+          <w:iCs/>
+          <w:noProof/>
+          <w:sz w:val="24"/>
+          <w:szCs w:val="24"/>
+        </w:rPr>
+        <w:t>International Journal of Advanced Computer Science and Applications</w:t>
+      </w:r>
+      <w:r>
+        <w:rPr>
+          <w:rFonts w:ascii="Times New Roman" w:hAnsi="Times New Roman" w:cs="Times New Roman"/>
+          <w:noProof/>
+          <w:sz w:val="24"/>
+          <w:szCs w:val="24"/>
+        </w:rPr>
+        <w:t xml:space="preserve">, </w:t>
+      </w:r>
+      <w:r>
+        <w:rPr>
+          <w:rFonts w:ascii="Times New Roman" w:hAnsi="Times New Roman" w:cs="Times New Roman"/>
+          <w:i/>
+          <w:iCs/>
+          <w:noProof/>
+          <w:sz w:val="24"/>
+          <w:szCs w:val="24"/>
+        </w:rPr>
+        <w:t>2</w:t>
+      </w:r>
+      <w:r>
+        <w:rPr>
+          <w:rFonts w:ascii="Times New Roman" w:hAnsi="Times New Roman" w:cs="Times New Roman"/>
+          <w:noProof/>
+          <w:sz w:val="24"/>
+          <w:szCs w:val="24"/>
+        </w:rPr>
+        <w:t>, 612–619. https://doi.org/10.14569/ijacsa.2020.0110277</w:t>
+      </w:r>
+    </w:p>
+    <w:p>
+      <w:pPr>
+        <w:widowControl w:val="0"/>
+        <w:autoSpaceDE w:val="0"/>
+        <w:autoSpaceDN w:val="0"/>
+        <w:adjustRightInd w:val="0"/>
+        <w:spacing w:after="0" w:line="360" w:lineRule="auto"/>
+        <w:ind w:left="480" w:hanging="480"/>
+        <w:rPr>
+          <w:rFonts w:ascii="Times New Roman" w:hAnsi="Times New Roman" w:cs="Times New Roman"/>
+          <w:noProof/>
+          <w:sz w:val="24"/>
+          <w:szCs w:val="24"/>
+        </w:rPr>
+      </w:pPr>
+      <w:r>
+        <w:rPr>
+          <w:rFonts w:ascii="Times New Roman" w:hAnsi="Times New Roman" w:cs="Times New Roman"/>
+          <w:noProof/>
+          <w:sz w:val="24"/>
+          <w:szCs w:val="24"/>
+        </w:rPr>
         <w:t xml:space="preserve">Wankhade, M., Rao, A. C. S., &amp; Kulkarni, C. (2022). A survey on sentiment analysis methods, applications, and challenges. </w:t>
       </w:r>
       <w:r>
@@ -14750,19 +16124,7 @@
           <w:sz w:val="24"/>
           <w:szCs w:val="24"/>
         </w:rPr>
-        <w:t xml:space="preserve">Artificial Intelligence </w:t>
-      </w:r>
-      <w:r>
-        <w:rPr>
-          <w:rFonts w:ascii="Times New Roman" w:hAnsi="Times New Roman" w:cs="Times New Roman"/>
-          <w:i/>
-          <w:iCs/>
-          <w:noProof/>
-          <w:sz w:val="24"/>
-          <w:szCs w:val="24"/>
-        </w:rPr>
-        <w:lastRenderedPageBreak/>
-        <w:t>Review</w:t>
+        <w:t>Artificial Intelligence Review</w:t>
       </w:r>
       <w:r>
         <w:rPr>
@@ -15124,7 +16486,7 @@
 
 <file path=word/comments.xml><?xml version="1.0" encoding="utf-8"?>
 <w:comments xmlns:wpc="http://schemas.microsoft.com/office/word/2010/wordprocessingCanvas" xmlns:cx="http://schemas.microsoft.com/office/drawing/2014/chartex" xmlns:cx1="http://schemas.microsoft.com/office/drawing/2015/9/8/chartex" xmlns:cx2="http://schemas.microsoft.com/office/drawing/2015/10/21/chartex" xmlns:cx3="http://schemas.microsoft.com/office/drawing/2016/5/9/chartex" xmlns:cx4="http://schemas.microsoft.com/office/drawing/2016/5/10/chartex" xmlns:cx5="http://schemas.microsoft.com/office/drawing/2016/5/11/chartex" xmlns:cx6="http://schemas.microsoft.com/office/drawing/2016/5/12/chartex" xmlns:cx7="http://schemas.microsoft.com/office/drawing/2016/5/13/chartex" xmlns:cx8="http://schemas.microsoft.com/office/drawing/2016/5/14/chartex" xmlns:mc="http://schemas.openxmlformats.org/markup-compatibility/2006" xmlns:aink="http://schemas.microsoft.com/office/drawing/2016/ink" xmlns:am3d="http://schemas.microsoft.com/office/drawing/2017/model3d" xmlns:o="urn:schemas-microsoft-com:office:office" xmlns:oel="http://schemas.microsoft.com/office/2019/extlst" xmlns:r="http://schemas.openxmlformats.org/officeDocument/2006/relationships" xmlns:m="http://schemas.openxmlformats.org/officeDocument/2006/math" xmlns:v="urn:schemas-microsoft-com:vml" xmlns:wp14="http://schemas.microsoft.com/office/word/2010/wordprocessingDrawing" xmlns:wp="http://schemas.openxmlformats.org/drawingml/2006/wordprocessingDrawing" xmlns:w10="urn:schemas-microsoft-com:office:word" xmlns:w="http://schemas.openxmlformats.org/wordprocessingml/2006/main" xmlns:w14="http://schemas.microsoft.com/office/word/2010/wordml" xmlns:w15="http://schemas.microsoft.com/office/word/2012/wordml" xmlns:w16cex="http://schemas.microsoft.com/office/word/2018/wordml/cex" xmlns:w16cid="http://schemas.microsoft.com/office/word/2016/wordml/cid" xmlns:w16="http://schemas.microsoft.com/office/word/2018/wordml" xmlns:w16sdtdh="http://schemas.microsoft.com/office/word/2020/wordml/sdtdatahash" xmlns:w16se="http://schemas.microsoft.com/office/word/2015/wordml/symex" xmlns:wpg="http://schemas.microsoft.com/office/word/2010/wordprocessingGroup" xmlns:wpi="http://schemas.microsoft.com/office/word/2010/wordprocessingInk" xmlns:wne="http://schemas.microsoft.com/office/word/2006/wordml" xmlns:wps="http://schemas.microsoft.com/office/word/2010/wordprocessingShape" mc:Ignorable="w14 w15 w16se w16cid w16 w16cex w16sdtdh wp14">
-  <w:comment w:id="0" w:author="ackermanhmd" w:date="2023-03-13T16:15:00Z" w:initials="a">
+  <w:comment w:id="0" w:author="ackermanhmd" w:date="2023-03-16T16:40:00Z" w:initials="a">
     <w:p>
       <w:pPr>
         <w:pStyle w:val="CommentText"/>
@@ -15136,11 +16498,59 @@
         <w:annotationRef/>
       </w:r>
       <w:r>
+        <w:t>Pembukaan yang mainstram</w:t>
+      </w:r>
+    </w:p>
+  </w:comment>
+  <w:comment w:id="1" w:author="ackermanhmd" w:date="2023-03-16T16:41:00Z" w:initials="a">
+    <w:p>
+      <w:pPr>
+        <w:pStyle w:val="CommentText"/>
+      </w:pPr>
+      <w:r>
+        <w:rPr>
+          <w:rStyle w:val="CommentReference"/>
+        </w:rPr>
+        <w:annotationRef/>
+      </w:r>
+      <w:r>
+        <w:t xml:space="preserve">Pebarikan kata </w:t>
+      </w:r>
+    </w:p>
+  </w:comment>
+  <w:comment w:id="2" w:author="ackermanhmd" w:date="2023-03-16T16:43:00Z" w:initials="a">
+    <w:p>
+      <w:pPr>
+        <w:pStyle w:val="CommentText"/>
+      </w:pPr>
+      <w:r>
+        <w:rPr>
+          <w:rStyle w:val="CommentReference"/>
+        </w:rPr>
+        <w:annotationRef/>
+      </w:r>
+      <w:r>
+        <w:t>Satukan pengertian jangan dipisah menjadi 2 paragraf</w:t>
+      </w:r>
+    </w:p>
+  </w:comment>
+  <w:comment w:id="3" w:author="ackermanhmd" w:date="2023-03-13T16:15:00Z" w:initials="a">
+    <w:p>
+      <w:pPr>
+        <w:pStyle w:val="CommentText"/>
+      </w:pPr>
+      <w:r>
+        <w:rPr>
+          <w:rStyle w:val="CommentReference"/>
+        </w:rPr>
+        <w:annotationRef/>
+      </w:r>
+      <w:r>
         <w:t>Perbaiki ada kelebihan kata seperti berulang-ulang</w:t>
       </w:r>
     </w:p>
   </w:comment>
-  <w:comment w:id="1" w:author="ackermanhmd" w:date="2023-03-13T16:24:00Z" w:initials="a">
+  <w:comment w:id="4" w:author="ackermanhmd" w:date="2023-03-13T16:24:00Z" w:initials="a">
     <w:p>
       <w:pPr>
         <w:pStyle w:val="CommentText"/>
@@ -15156,7 +16566,7 @@
       </w:r>
     </w:p>
   </w:comment>
-  <w:comment w:id="2" w:author="ackermanhmd" w:date="2023-03-13T16:25:00Z" w:initials="a">
+  <w:comment w:id="5" w:author="ackermanhmd" w:date="2023-03-13T16:25:00Z" w:initials="a">
     <w:p>
       <w:pPr>
         <w:pStyle w:val="CommentText"/>
@@ -15172,7 +16582,7 @@
       </w:r>
     </w:p>
   </w:comment>
-  <w:comment w:id="3" w:author="ackermanhmd" w:date="2023-03-13T16:30:00Z" w:initials="a">
+  <w:comment w:id="6" w:author="ackermanhmd" w:date="2023-03-13T16:30:00Z" w:initials="a">
     <w:p>
       <w:pPr>
         <w:pStyle w:val="CommentText"/>
@@ -15193,7 +16603,10 @@
 
 <file path=word/commentsExtended.xml><?xml version="1.0" encoding="utf-8"?>
 <w15:commentsEx xmlns:wpc="http://schemas.microsoft.com/office/word/2010/wordprocessingCanvas" xmlns:cx="http://schemas.microsoft.com/office/drawing/2014/chartex" xmlns:cx1="http://schemas.microsoft.com/office/drawing/2015/9/8/chartex" xmlns:cx2="http://schemas.microsoft.com/office/drawing/2015/10/21/chartex" xmlns:cx3="http://schemas.microsoft.com/office/drawing/2016/5/9/chartex" xmlns:cx4="http://schemas.microsoft.com/office/drawing/2016/5/10/chartex" xmlns:cx5="http://schemas.microsoft.com/office/drawing/2016/5/11/chartex" xmlns:cx6="http://schemas.microsoft.com/office/drawing/2016/5/12/chartex" xmlns:cx7="http://schemas.microsoft.com/office/drawing/2016/5/13/chartex" xmlns:cx8="http://schemas.microsoft.com/office/drawing/2016/5/14/chartex" xmlns:mc="http://schemas.openxmlformats.org/markup-compatibility/2006" xmlns:aink="http://schemas.microsoft.com/office/drawing/2016/ink" xmlns:am3d="http://schemas.microsoft.com/office/drawing/2017/model3d" xmlns:o="urn:schemas-microsoft-com:office:office" xmlns:oel="http://schemas.microsoft.com/office/2019/extlst" xmlns:r="http://schemas.openxmlformats.org/officeDocument/2006/relationships" xmlns:m="http://schemas.openxmlformats.org/officeDocument/2006/math" xmlns:v="urn:schemas-microsoft-com:vml" xmlns:wp14="http://schemas.microsoft.com/office/word/2010/wordprocessingDrawing" xmlns:wp="http://schemas.openxmlformats.org/drawingml/2006/wordprocessingDrawing" xmlns:w10="urn:schemas-microsoft-com:office:word" xmlns:w="http://schemas.openxmlformats.org/wordprocessingml/2006/main" xmlns:w14="http://schemas.microsoft.com/office/word/2010/wordml" xmlns:w15="http://schemas.microsoft.com/office/word/2012/wordml" xmlns:w16cex="http://schemas.microsoft.com/office/word/2018/wordml/cex" xmlns:w16cid="http://schemas.microsoft.com/office/word/2016/wordml/cid" xmlns:w16="http://schemas.microsoft.com/office/word/2018/wordml" xmlns:w16sdtdh="http://schemas.microsoft.com/office/word/2020/wordml/sdtdatahash" xmlns:w16se="http://schemas.microsoft.com/office/word/2015/wordml/symex" xmlns:wpg="http://schemas.microsoft.com/office/word/2010/wordprocessingGroup" xmlns:wpi="http://schemas.microsoft.com/office/word/2010/wordprocessingInk" xmlns:wne="http://schemas.microsoft.com/office/word/2006/wordml" xmlns:wps="http://schemas.microsoft.com/office/word/2010/wordprocessingShape" mc:Ignorable="w14 w15 w16se w16cid w16 w16cex w16sdtdh wp14">
-  <w15:commentEx w15:paraId="1B18C657" w15:done="0"/>
+  <w15:commentEx w15:paraId="417ED5A1" w15:done="0"/>
+  <w15:commentEx w15:paraId="76724891" w15:done="0"/>
+  <w15:commentEx w15:paraId="3CB7689A" w15:done="0"/>
+  <w15:commentEx w15:paraId="1B18C657" w15:done="1"/>
   <w15:commentEx w15:paraId="1A6D10B8" w15:done="0"/>
   <w15:commentEx w15:paraId="1C0C2173" w15:done="0"/>
   <w15:commentEx w15:paraId="37EBD1F8" w15:done="0"/>
@@ -15202,6 +16615,9 @@
 
 <file path=word/commentsExtensible.xml><?xml version="1.0" encoding="utf-8"?>
 <w16cex:commentsExtensible xmlns:wpc="http://schemas.microsoft.com/office/word/2010/wordprocessingCanvas" xmlns:cx="http://schemas.microsoft.com/office/drawing/2014/chartex" xmlns:cx1="http://schemas.microsoft.com/office/drawing/2015/9/8/chartex" xmlns:cx2="http://schemas.microsoft.com/office/drawing/2015/10/21/chartex" xmlns:cx3="http://schemas.microsoft.com/office/drawing/2016/5/9/chartex" xmlns:cx4="http://schemas.microsoft.com/office/drawing/2016/5/10/chartex" xmlns:cx5="http://schemas.microsoft.com/office/drawing/2016/5/11/chartex" xmlns:cx6="http://schemas.microsoft.com/office/drawing/2016/5/12/chartex" xmlns:cx7="http://schemas.microsoft.com/office/drawing/2016/5/13/chartex" xmlns:cx8="http://schemas.microsoft.com/office/drawing/2016/5/14/chartex" xmlns:mc="http://schemas.openxmlformats.org/markup-compatibility/2006" xmlns:aink="http://schemas.microsoft.com/office/drawing/2016/ink" xmlns:am3d="http://schemas.microsoft.com/office/drawing/2017/model3d" xmlns:o="urn:schemas-microsoft-com:office:office" xmlns:oel="http://schemas.microsoft.com/office/2019/extlst" xmlns:r="http://schemas.openxmlformats.org/officeDocument/2006/relationships" xmlns:m="http://schemas.openxmlformats.org/officeDocument/2006/math" xmlns:v="urn:schemas-microsoft-com:vml" xmlns:wp14="http://schemas.microsoft.com/office/word/2010/wordprocessingDrawing" xmlns:wp="http://schemas.openxmlformats.org/drawingml/2006/wordprocessingDrawing" xmlns:w10="urn:schemas-microsoft-com:office:word" xmlns:w="http://schemas.openxmlformats.org/wordprocessingml/2006/main" xmlns:w14="http://schemas.microsoft.com/office/word/2010/wordml" xmlns:w15="http://schemas.microsoft.com/office/word/2012/wordml" xmlns:w16cex="http://schemas.microsoft.com/office/word/2018/wordml/cex" xmlns:w16cid="http://schemas.microsoft.com/office/word/2016/wordml/cid" xmlns:w16="http://schemas.microsoft.com/office/word/2018/wordml" xmlns:w16sdtdh="http://schemas.microsoft.com/office/word/2020/wordml/sdtdatahash" xmlns:w16se="http://schemas.microsoft.com/office/word/2015/wordml/symex" xmlns:wpg="http://schemas.microsoft.com/office/word/2010/wordprocessingGroup" xmlns:wpi="http://schemas.microsoft.com/office/word/2010/wordprocessingInk" xmlns:wne="http://schemas.microsoft.com/office/word/2006/wordml" xmlns:wps="http://schemas.microsoft.com/office/word/2010/wordprocessingShape" mc:Ignorable="w14 w15 w16se w16cid w16 w16cex w16sdtdh wp14">
+  <w16cex:commentExtensible w16cex:durableId="27BDC513" w16cex:dateUtc="2023-03-16T09:40:00Z"/>
+  <w16cex:commentExtensible w16cex:durableId="27BDC556" w16cex:dateUtc="2023-03-16T09:41:00Z"/>
+  <w16cex:commentExtensible w16cex:durableId="27BDC5A1" w16cex:dateUtc="2023-03-16T09:43:00Z"/>
   <w16cex:commentExtensible w16cex:durableId="27B9CA95" w16cex:dateUtc="2023-03-13T09:15:00Z"/>
   <w16cex:commentExtensible w16cex:durableId="27B9CCC0" w16cex:dateUtc="2023-03-13T09:24:00Z"/>
   <w16cex:commentExtensible w16cex:durableId="27B9CCE1" w16cex:dateUtc="2023-03-13T09:25:00Z"/>
@@ -15211,6 +16627,9 @@
 
 <file path=word/commentsIds.xml><?xml version="1.0" encoding="utf-8"?>
 <w16cid:commentsIds xmlns:wpc="http://schemas.microsoft.com/office/word/2010/wordprocessingCanvas" xmlns:cx="http://schemas.microsoft.com/office/drawing/2014/chartex" xmlns:cx1="http://schemas.microsoft.com/office/drawing/2015/9/8/chartex" xmlns:cx2="http://schemas.microsoft.com/office/drawing/2015/10/21/chartex" xmlns:cx3="http://schemas.microsoft.com/office/drawing/2016/5/9/chartex" xmlns:cx4="http://schemas.microsoft.com/office/drawing/2016/5/10/chartex" xmlns:cx5="http://schemas.microsoft.com/office/drawing/2016/5/11/chartex" xmlns:cx6="http://schemas.microsoft.com/office/drawing/2016/5/12/chartex" xmlns:cx7="http://schemas.microsoft.com/office/drawing/2016/5/13/chartex" xmlns:cx8="http://schemas.microsoft.com/office/drawing/2016/5/14/chartex" xmlns:mc="http://schemas.openxmlformats.org/markup-compatibility/2006" xmlns:aink="http://schemas.microsoft.com/office/drawing/2016/ink" xmlns:am3d="http://schemas.microsoft.com/office/drawing/2017/model3d" xmlns:o="urn:schemas-microsoft-com:office:office" xmlns:oel="http://schemas.microsoft.com/office/2019/extlst" xmlns:r="http://schemas.openxmlformats.org/officeDocument/2006/relationships" xmlns:m="http://schemas.openxmlformats.org/officeDocument/2006/math" xmlns:v="urn:schemas-microsoft-com:vml" xmlns:wp14="http://schemas.microsoft.com/office/word/2010/wordprocessingDrawing" xmlns:wp="http://schemas.openxmlformats.org/drawingml/2006/wordprocessingDrawing" xmlns:w10="urn:schemas-microsoft-com:office:word" xmlns:w="http://schemas.openxmlformats.org/wordprocessingml/2006/main" xmlns:w14="http://schemas.microsoft.com/office/word/2010/wordml" xmlns:w15="http://schemas.microsoft.com/office/word/2012/wordml" xmlns:w16cex="http://schemas.microsoft.com/office/word/2018/wordml/cex" xmlns:w16cid="http://schemas.microsoft.com/office/word/2016/wordml/cid" xmlns:w16="http://schemas.microsoft.com/office/word/2018/wordml" xmlns:w16sdtdh="http://schemas.microsoft.com/office/word/2020/wordml/sdtdatahash" xmlns:w16se="http://schemas.microsoft.com/office/word/2015/wordml/symex" xmlns:wpg="http://schemas.microsoft.com/office/word/2010/wordprocessingGroup" xmlns:wpi="http://schemas.microsoft.com/office/word/2010/wordprocessingInk" xmlns:wne="http://schemas.microsoft.com/office/word/2006/wordml" xmlns:wps="http://schemas.microsoft.com/office/word/2010/wordprocessingShape" mc:Ignorable="w14 w15 w16se w16cid w16 w16cex w16sdtdh wp14">
+  <w16cid:commentId w16cid:paraId="417ED5A1" w16cid:durableId="27BDC513"/>
+  <w16cid:commentId w16cid:paraId="76724891" w16cid:durableId="27BDC556"/>
+  <w16cid:commentId w16cid:paraId="3CB7689A" w16cid:durableId="27BDC5A1"/>
   <w16cid:commentId w16cid:paraId="1B18C657" w16cid:durableId="27B9CA95"/>
   <w16cid:commentId w16cid:paraId="1A6D10B8" w16cid:durableId="27B9CCC0"/>
   <w16cid:commentId w16cid:paraId="1C0C2173" w16cid:durableId="27B9CCE1"/>

</xml_diff>